<commit_message>
dm zmeny a css
</commit_message>
<xml_diff>
--- a/Šváb dokumentace k projektu.docx
+++ b/Šváb dokumentace k projektu.docx
@@ -14,7 +14,7 @@
           <w:noProof/>
         </w:rPr>
         <w:drawing>
-          <wp:anchor distT="0" distB="0" distL="114300" distR="114300" simplePos="0" relativeHeight="251659264" behindDoc="0" locked="0" layoutInCell="1" allowOverlap="1" wp14:anchorId="1E370F0D" wp14:editId="41492377">
+          <wp:anchor distT="0" distB="0" distL="114300" distR="114300" simplePos="0" relativeHeight="251649024" behindDoc="0" locked="0" layoutInCell="1" allowOverlap="1" wp14:anchorId="1E370F0D" wp14:editId="453D6B9E">
             <wp:simplePos x="0" y="0"/>
             <wp:positionH relativeFrom="margin">
               <wp:align>center</wp:align>
@@ -37,7 +37,7 @@
                     <pic:cNvPicPr/>
                   </pic:nvPicPr>
                   <pic:blipFill>
-                    <a:blip r:embed="rId6" cstate="print">
+                    <a:blip r:embed="rId8" cstate="print">
                       <a:extLst>
                         <a:ext uri="{28A0092B-C50C-407E-A947-70E740481C1C}">
                           <a14:useLocalDpi xmlns:a14="http://schemas.microsoft.com/office/drawing/2010/main" val="0"/>
@@ -74,30 +74,27 @@
       <w:pPr>
         <w:pStyle w:val="Hlavnnadpis"/>
       </w:pPr>
-      <w:r>
-        <w:fldChar w:fldCharType="begin"/>
-      </w:r>
-      <w:r>
-        <w:instrText xml:space="preserve"> FILLIN   \* MERGEFORMAT </w:instrText>
-      </w:r>
-      <w:r>
-        <w:fldChar w:fldCharType="separate"/>
-      </w:r>
-      <w:proofErr w:type="gramStart"/>
-      <w:r>
-        <w:t>Eshop</w:t>
-      </w:r>
-      <w:proofErr w:type="gramEnd"/>
-      <w:r>
-        <w:fldChar w:fldCharType="end"/>
-      </w:r>
+      <w:fldSimple w:instr=" FILLIN   \* MERGEFORMAT ">
+        <w:r>
+          <w:t>E</w:t>
+        </w:r>
+        <w:r>
+          <w:t>-</w:t>
+        </w:r>
+        <w:r>
+          <w:t>shop</w:t>
+        </w:r>
+      </w:fldSimple>
     </w:p>
     <w:p>
       <w:pPr>
         <w:pStyle w:val="Podtitul"/>
       </w:pPr>
       <w:r>
-        <w:t xml:space="preserve">Seminární práce z předmětu </w:t>
+        <w:t>Maturitní</w:t>
+      </w:r>
+      <w:r>
+        <w:t xml:space="preserve"> práce z předmětu </w:t>
       </w:r>
       <w:fldSimple w:instr=" FILLIN   \* MERGEFORMAT ">
         <w:r>
@@ -226,16 +223,6 @@
         <w:lastRenderedPageBreak/>
         <w:t>Anotace</w:t>
       </w:r>
-    </w:p>
-    <w:p>
-      <w:pPr>
-        <w:pStyle w:val="zkladntextovodstavec"/>
-      </w:pPr>
-      <w:fldSimple w:instr=" FILLIN   \* MERGEFORMAT ">
-        <w:r>
-          <w:t>Zadejte krátké představení práce</w:t>
-        </w:r>
-      </w:fldSimple>
     </w:p>
     <w:p>
       <w:pPr>
@@ -245,6 +232,15 @@
           <w:sz w:val="24"/>
         </w:rPr>
       </w:pPr>
+      <w:r>
+        <w:t>Tato maturitní práce se zabývá vývojem webové aplikace, konkrétně e-shopu propojeného s databází.</w:t>
+      </w:r>
+      <w:r>
+        <w:t xml:space="preserve"> </w:t>
+      </w:r>
+      <w:r>
+        <w:t>Aplikace umožňuje uživatelům registraci, přihlášení, přidávání produktů do košíku a dokončení objednávky.</w:t>
+      </w:r>
       <w:r>
         <w:br w:type="page"/>
       </w:r>
@@ -1229,7 +1225,7 @@
         <w:pStyle w:val="K1"/>
         <w:numPr>
           <w:ilvl w:val="0"/>
-          <w:numId w:val="6"/>
+          <w:numId w:val="9"/>
         </w:numPr>
       </w:pPr>
       <w:bookmarkStart w:id="0" w:name="_Toc190718337"/>
@@ -1240,6 +1236,46 @@
       <w:bookmarkEnd w:id="0"/>
       <w:r>
         <w:t xml:space="preserve"> </w:t>
+      </w:r>
+    </w:p>
+    <w:p>
+      <w:pPr>
+        <w:pStyle w:val="zkladntextovodstavec"/>
+      </w:pPr>
+      <w:r>
+        <w:t xml:space="preserve">V dnešní době vytvoření vlastní webové aplikace, v mém případě e-shopu, není velmi náročné. Díky nástrojům jako je </w:t>
+      </w:r>
+      <w:r>
+        <w:t xml:space="preserve">například </w:t>
+      </w:r>
+      <w:r>
+        <w:t>umělá inteligence si prakticky každý může vytvořit svůj vlastní e-shop. Dříve to ale tak běžné nebylo a každý kdo chtěl takovou webovou aplikaci mít se musel obrátit na zkušeného člověka.</w:t>
+      </w:r>
+      <w:r>
+        <w:t xml:space="preserve"> To je případ i této maturitní práce</w:t>
+      </w:r>
+      <w:r>
+        <w:t>,</w:t>
+      </w:r>
+      <w:r>
+        <w:t xml:space="preserve"> kde se zabývám programováním vlastního</w:t>
+      </w:r>
+      <w:r>
+        <w:t xml:space="preserve"> e-shopu </w:t>
+      </w:r>
+      <w:r>
+        <w:t>od základu.</w:t>
+      </w:r>
+    </w:p>
+    <w:p>
+      <w:pPr>
+        <w:pStyle w:val="zkladntextovodstavec"/>
+      </w:pPr>
+      <w:r>
+        <w:t>Projektová dokumentace je rozdělena do několika kapitol, které se zaměřují na to, jak program nainstalovat a uživatelsky využít, aby ho dokázal využít i úplný laik.</w:t>
+      </w:r>
+      <w:r>
+        <w:br w:type="page"/>
       </w:r>
     </w:p>
     <w:p>
@@ -1247,11 +1283,1024 @@
         <w:pStyle w:val="K1"/>
         <w:numPr>
           <w:ilvl w:val="0"/>
-          <w:numId w:val="6"/>
+          <w:numId w:val="9"/>
         </w:numPr>
       </w:pPr>
+      <w:r>
+        <w:lastRenderedPageBreak/>
+        <w:t>Popis instalace</w:t>
+      </w:r>
+    </w:p>
+    <w:p>
+      <w:pPr>
+        <w:pStyle w:val="K2"/>
+        <w:numPr>
+          <w:ilvl w:val="1"/>
+          <w:numId w:val="9"/>
+        </w:numPr>
+      </w:pPr>
+      <w:r>
+        <w:t>Aplikace</w:t>
+      </w:r>
+    </w:p>
+    <w:p>
+      <w:pPr>
+        <w:pStyle w:val="zkladntextovodstavec"/>
+      </w:pPr>
+      <w:r>
+        <w:t xml:space="preserve">Abychom mohli program spustit je zapotřebí nainstalovat nejprve potřebné aplikace. Pro spuštění je potřeba mít v počítači aplikaci </w:t>
+      </w:r>
+      <w:hyperlink r:id="rId9" w:history="1">
+        <w:r>
+          <w:rPr>
+            <w:rStyle w:val="Hypertextovodkaz"/>
+          </w:rPr>
+          <w:t>WampServer</w:t>
+        </w:r>
+      </w:hyperlink>
+      <w:r>
+        <w:t>, kter</w:t>
+      </w:r>
+      <w:r>
+        <w:t>á</w:t>
+      </w:r>
+      <w:r>
+        <w:t xml:space="preserve"> u</w:t>
+      </w:r>
+      <w:r>
+        <w:t>možňuje spustit webový server přímo na lokálním počítači</w:t>
+      </w:r>
+      <w:r>
+        <w:t xml:space="preserve"> a</w:t>
+      </w:r>
+      <w:r>
+        <w:t xml:space="preserve"> aplikaci</w:t>
+      </w:r>
+      <w:r>
+        <w:t xml:space="preserve"> </w:t>
+      </w:r>
+      <w:hyperlink r:id="rId10" w:history="1">
+        <w:proofErr w:type="spellStart"/>
+        <w:r>
+          <w:rPr>
+            <w:rStyle w:val="Hypertextovodkaz"/>
+          </w:rPr>
+          <w:t>MySQL</w:t>
+        </w:r>
+        <w:proofErr w:type="spellEnd"/>
+        <w:r>
+          <w:rPr>
+            <w:rStyle w:val="Hypertextovodkaz"/>
+          </w:rPr>
+          <w:t xml:space="preserve"> </w:t>
+        </w:r>
+        <w:proofErr w:type="spellStart"/>
+        <w:r>
+          <w:rPr>
+            <w:rStyle w:val="Hypertextovodkaz"/>
+          </w:rPr>
+          <w:t>Workbench</w:t>
+        </w:r>
+        <w:proofErr w:type="spellEnd"/>
+      </w:hyperlink>
+      <w:r>
+        <w:t>, kter</w:t>
+      </w:r>
+      <w:r>
+        <w:t>á</w:t>
+      </w:r>
+      <w:r>
+        <w:t xml:space="preserve"> umožňuje práci s databází.</w:t>
+      </w:r>
+      <w:r>
+        <w:t xml:space="preserve"> Během instalace </w:t>
+      </w:r>
+      <w:r>
+        <w:t>se vyžaduje</w:t>
+      </w:r>
+      <w:r>
+        <w:t xml:space="preserve"> zad</w:t>
+      </w:r>
+      <w:r>
+        <w:t xml:space="preserve">ání hesla. To bude </w:t>
+      </w:r>
+      <w:r>
+        <w:t>mít důležitou roli</w:t>
+      </w:r>
+      <w:r>
+        <w:t xml:space="preserve"> později.</w:t>
+      </w:r>
+    </w:p>
+    <w:p>
+      <w:pPr>
+        <w:pStyle w:val="zkladntextovodstavec"/>
+      </w:pPr>
+      <w:r>
+        <w:rPr>
+          <w:noProof/>
+        </w:rPr>
+        <mc:AlternateContent>
+          <mc:Choice Requires="wpg">
+            <w:drawing>
+              <wp:anchor distT="0" distB="0" distL="114300" distR="114300" simplePos="0" relativeHeight="251653120" behindDoc="0" locked="0" layoutInCell="1" allowOverlap="1" wp14:anchorId="38E9C376" wp14:editId="60565E85">
+                <wp:simplePos x="0" y="0"/>
+                <wp:positionH relativeFrom="margin">
+                  <wp:align>center</wp:align>
+                </wp:positionH>
+                <wp:positionV relativeFrom="paragraph">
+                  <wp:posOffset>826770</wp:posOffset>
+                </wp:positionV>
+                <wp:extent cx="3457575" cy="3895725"/>
+                <wp:effectExtent l="0" t="0" r="9525" b="9525"/>
+                <wp:wrapTopAndBottom/>
+                <wp:docPr id="404309710" name="Skupina 2"/>
+                <wp:cNvGraphicFramePr/>
+                <a:graphic xmlns:a="http://schemas.openxmlformats.org/drawingml/2006/main">
+                  <a:graphicData uri="http://schemas.microsoft.com/office/word/2010/wordprocessingGroup">
+                    <wpg:wgp>
+                      <wpg:cNvGrpSpPr/>
+                      <wpg:grpSpPr>
+                        <a:xfrm>
+                          <a:off x="0" y="0"/>
+                          <a:ext cx="3457575" cy="3895725"/>
+                          <a:chOff x="0" y="0"/>
+                          <a:chExt cx="3457575" cy="3895725"/>
+                        </a:xfrm>
+                      </wpg:grpSpPr>
+                      <pic:pic xmlns:pic="http://schemas.openxmlformats.org/drawingml/2006/picture">
+                        <pic:nvPicPr>
+                          <pic:cNvPr id="1280282668" name="Obrázek 1"/>
+                          <pic:cNvPicPr>
+                            <a:picLocks noChangeAspect="1"/>
+                          </pic:cNvPicPr>
+                        </pic:nvPicPr>
+                        <pic:blipFill>
+                          <a:blip r:embed="rId11">
+                            <a:extLst>
+                              <a:ext uri="{28A0092B-C50C-407E-A947-70E740481C1C}">
+                                <a14:useLocalDpi xmlns:a14="http://schemas.microsoft.com/office/drawing/2010/main" val="0"/>
+                              </a:ext>
+                            </a:extLst>
+                          </a:blip>
+                          <a:srcRect/>
+                          <a:stretch>
+                            <a:fillRect/>
+                          </a:stretch>
+                        </pic:blipFill>
+                        <pic:spPr bwMode="auto">
+                          <a:xfrm>
+                            <a:off x="0" y="0"/>
+                            <a:ext cx="3457575" cy="3571875"/>
+                          </a:xfrm>
+                          <a:prstGeom prst="rect">
+                            <a:avLst/>
+                          </a:prstGeom>
+                          <a:noFill/>
+                          <a:ln>
+                            <a:noFill/>
+                          </a:ln>
+                        </pic:spPr>
+                      </pic:pic>
+                      <wps:wsp>
+                        <wps:cNvPr id="817907290" name="Textové pole 1"/>
+                        <wps:cNvSpPr txBox="1"/>
+                        <wps:spPr>
+                          <a:xfrm>
+                            <a:off x="0" y="3629025"/>
+                            <a:ext cx="3457575" cy="266700"/>
+                          </a:xfrm>
+                          <a:prstGeom prst="rect">
+                            <a:avLst/>
+                          </a:prstGeom>
+                          <a:solidFill>
+                            <a:prstClr val="white"/>
+                          </a:solidFill>
+                          <a:ln>
+                            <a:noFill/>
+                          </a:ln>
+                        </wps:spPr>
+                        <wps:txbx>
+                          <w:txbxContent>
+                            <w:p>
+                              <w:pPr>
+                                <w:pStyle w:val="Titulek"/>
+                                <w:rPr>
+                                  <w:noProof/>
+                                  <w:sz w:val="22"/>
+                                  <w:szCs w:val="22"/>
+                                </w:rPr>
+                              </w:pPr>
+                              <w:r>
+                                <w:t xml:space="preserve">Obrázek </w:t>
+                              </w:r>
+                              <w:r>
+                                <w:fldChar w:fldCharType="begin"/>
+                              </w:r>
+                              <w:r>
+                                <w:instrText xml:space="preserve"> SEQ Obrázek \* ARABIC </w:instrText>
+                              </w:r>
+                              <w:r>
+                                <w:fldChar w:fldCharType="separate"/>
+                              </w:r>
+                              <w:r>
+                                <w:rPr>
+                                  <w:noProof/>
+                                </w:rPr>
+                                <w:t>1</w:t>
+                              </w:r>
+                              <w:r>
+                                <w:fldChar w:fldCharType="end"/>
+                              </w:r>
+                              <w:r>
+                                <w:t xml:space="preserve"> </w:t>
+                              </w:r>
+                              <w:r>
+                                <w:t>U</w:t>
+                              </w:r>
+                              <w:r>
+                                <w:t>kázka možné chyby při instalaci</w:t>
+                              </w:r>
+                            </w:p>
+                          </w:txbxContent>
+                        </wps:txbx>
+                        <wps:bodyPr rot="0" spcFirstLastPara="0" vertOverflow="overflow" horzOverflow="overflow" vert="horz" wrap="square" lIns="0" tIns="0" rIns="0" bIns="0" numCol="1" spcCol="0" rtlCol="0" fromWordArt="0" anchor="t" anchorCtr="0" forceAA="0" compatLnSpc="1">
+                          <a:prstTxWarp prst="textNoShape">
+                            <a:avLst/>
+                          </a:prstTxWarp>
+                          <a:spAutoFit/>
+                        </wps:bodyPr>
+                      </wps:wsp>
+                    </wpg:wgp>
+                  </a:graphicData>
+                </a:graphic>
+              </wp:anchor>
+            </w:drawing>
+          </mc:Choice>
+          <mc:Fallback>
+            <w:pict>
+              <v:group w14:anchorId="38E9C376" id="Skupina 2" o:spid="_x0000_s1026" style="position:absolute;left:0;text-align:left;margin-left:0;margin-top:65.1pt;width:272.25pt;height:306.75pt;z-index:251653120;mso-position-horizontal:center;mso-position-horizontal-relative:margin" coordsize="34575,38957" o:gfxdata="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">
+                <v:shapetype id="_x0000_t75" coordsize="21600,21600" o:spt="75" o:preferrelative="t" path="m@4@5l@4@11@9@11@9@5xe" filled="f" stroked="f">
+                  <v:stroke joinstyle="miter"/>
+                  <v:formulas>
+                    <v:f eqn="if lineDrawn pixelLineWidth 0"/>
+                    <v:f eqn="sum @0 1 0"/>
+                    <v:f eqn="sum 0 0 @1"/>
+                    <v:f eqn="prod @2 1 2"/>
+                    <v:f eqn="prod @3 21600 pixelWidth"/>
+                    <v:f eqn="prod @3 21600 pixelHeight"/>
+                    <v:f eqn="sum @0 0 1"/>
+                    <v:f eqn="prod @6 1 2"/>
+                    <v:f eqn="prod @7 21600 pixelWidth"/>
+                    <v:f eqn="sum @8 21600 0"/>
+                    <v:f eqn="prod @7 21600 pixelHeight"/>
+                    <v:f eqn="sum @10 21600 0"/>
+                  </v:formulas>
+                  <v:path o:extrusionok="f" gradientshapeok="t" o:connecttype="rect"/>
+                  <o:lock v:ext="edit" aspectratio="t"/>
+                </v:shapetype>
+                <v:shape id="Obrázek 1" o:spid="_x0000_s1027" type="#_x0000_t75" style="position:absolute;width:34575;height:35718;visibility:visible;mso-wrap-style:square" o:gfxdata="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">
+                  <v:imagedata r:id="rId12" o:title=""/>
+                </v:shape>
+                <v:shapetype id="_x0000_t202" coordsize="21600,21600" o:spt="202" path="m,l,21600r21600,l21600,xe">
+                  <v:stroke joinstyle="miter"/>
+                  <v:path gradientshapeok="t" o:connecttype="rect"/>
+                </v:shapetype>
+                <v:shape id="Textové pole 1" o:spid="_x0000_s1028" type="#_x0000_t202" style="position:absolute;top:36290;width:34575;height:2667;visibility:visible;mso-wrap-style:square;v-text-anchor:top" o:gfxdata="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" stroked="f">
+                  <v:textbox style="mso-fit-shape-to-text:t" inset="0,0,0,0">
+                    <w:txbxContent>
+                      <w:p>
+                        <w:pPr>
+                          <w:pStyle w:val="Titulek"/>
+                          <w:rPr>
+                            <w:noProof/>
+                            <w:sz w:val="22"/>
+                            <w:szCs w:val="22"/>
+                          </w:rPr>
+                        </w:pPr>
+                        <w:r>
+                          <w:t xml:space="preserve">Obrázek </w:t>
+                        </w:r>
+                        <w:r>
+                          <w:fldChar w:fldCharType="begin"/>
+                        </w:r>
+                        <w:r>
+                          <w:instrText xml:space="preserve"> SEQ Obrázek \* ARABIC </w:instrText>
+                        </w:r>
+                        <w:r>
+                          <w:fldChar w:fldCharType="separate"/>
+                        </w:r>
+                        <w:r>
+                          <w:rPr>
+                            <w:noProof/>
+                          </w:rPr>
+                          <w:t>1</w:t>
+                        </w:r>
+                        <w:r>
+                          <w:fldChar w:fldCharType="end"/>
+                        </w:r>
+                        <w:r>
+                          <w:t xml:space="preserve"> </w:t>
+                        </w:r>
+                        <w:r>
+                          <w:t>U</w:t>
+                        </w:r>
+                        <w:r>
+                          <w:t>kázka možné chyby při instalaci</w:t>
+                        </w:r>
+                      </w:p>
+                    </w:txbxContent>
+                  </v:textbox>
+                </v:shape>
+                <w10:wrap type="topAndBottom" anchorx="margin"/>
+              </v:group>
+            </w:pict>
+          </mc:Fallback>
+        </mc:AlternateContent>
+      </w:r>
+      <w:r>
+        <w:t xml:space="preserve">Je možné, že při instalovaní </w:t>
+      </w:r>
+      <w:proofErr w:type="spellStart"/>
+      <w:r>
+        <w:t>WampServer</w:t>
+      </w:r>
+      <w:proofErr w:type="spellEnd"/>
+      <w:r>
+        <w:t xml:space="preserve"> vznikne chyba.</w:t>
+      </w:r>
+      <w:r>
+        <w:t xml:space="preserve"> </w:t>
+      </w:r>
+      <w:r>
+        <w:t>V</w:t>
+      </w:r>
+      <w:r>
+        <w:t xml:space="preserve"> </w:t>
+      </w:r>
+      <w:r>
+        <w:t xml:space="preserve">takovém případě bude potřeba doinstalovat potřebné </w:t>
+      </w:r>
+      <w:hyperlink r:id="rId13" w:history="1">
+        <w:r>
+          <w:rPr>
+            <w:rStyle w:val="Hypertextovodkaz"/>
+          </w:rPr>
+          <w:t>Microsoft VC++ p</w:t>
+        </w:r>
+        <w:r>
+          <w:rPr>
+            <w:rStyle w:val="Hypertextovodkaz"/>
+          </w:rPr>
+          <w:t>a</w:t>
+        </w:r>
+        <w:r>
+          <w:rPr>
+            <w:rStyle w:val="Hypertextovodkaz"/>
+          </w:rPr>
+          <w:t>ckages</w:t>
+        </w:r>
+      </w:hyperlink>
+      <w:r>
+        <w:t>.</w:t>
+      </w:r>
+    </w:p>
+    <w:p>
+      <w:pPr>
+        <w:pStyle w:val="K2"/>
+        <w:numPr>
+          <w:ilvl w:val="1"/>
+          <w:numId w:val="9"/>
+        </w:numPr>
+      </w:pPr>
+      <w:r>
+        <w:t>Instalace</w:t>
+      </w:r>
+    </w:p>
+    <w:p>
+      <w:pPr>
+        <w:pStyle w:val="zkladntextovodstavec"/>
+      </w:pPr>
+      <w:r>
+        <w:t xml:space="preserve">Samotný projekt je </w:t>
+      </w:r>
+      <w:r>
+        <w:t>potřeba stáhnout z </w:t>
+      </w:r>
+      <w:hyperlink r:id="rId14" w:history="1">
+        <w:r>
+          <w:rPr>
+            <w:rStyle w:val="Hypertextovodkaz"/>
+          </w:rPr>
+          <w:t>GitHub</w:t>
+        </w:r>
+        <w:r>
+          <w:rPr>
+            <w:rStyle w:val="Hypertextovodkaz"/>
+          </w:rPr>
+          <w:t xml:space="preserve"> repository</w:t>
+        </w:r>
+      </w:hyperlink>
+      <w:r>
+        <w:t xml:space="preserve"> ve formě ZIP a následně ho extrahovat ve složce „</w:t>
+      </w:r>
+      <w:r>
+        <w:rPr>
+          <w:lang w:val="en-GB"/>
+        </w:rPr>
+        <w:t>www</w:t>
+      </w:r>
+      <w:r>
+        <w:t>“, která se díky instalac</w:t>
+      </w:r>
+      <w:r>
+        <w:t>i WampServer</w:t>
+      </w:r>
+      <w:r>
+        <w:t xml:space="preserve"> v předchozí části nachází v lokálním disku </w:t>
+      </w:r>
+      <w:r>
+        <w:rPr>
+          <w:b/>
+          <w:bCs/>
+        </w:rPr>
+        <w:t>C:\wamp64\www</w:t>
+      </w:r>
+      <w:r>
+        <w:t>.</w:t>
+      </w:r>
+    </w:p>
+    <w:p>
+      <w:pPr>
+        <w:pStyle w:val="zkladntextovodstavec"/>
+      </w:pPr>
+      <w:r>
+        <w:t xml:space="preserve">Pro vytvoření databáze v lokálním počítači je nutné otevřít </w:t>
+      </w:r>
+      <w:r>
+        <w:t>soubor „</w:t>
+      </w:r>
+      <w:proofErr w:type="spellStart"/>
+      <w:r>
+        <w:t>create_eshop.sql</w:t>
+      </w:r>
+      <w:proofErr w:type="spellEnd"/>
+      <w:r>
+        <w:t xml:space="preserve">“ v aplikaci </w:t>
+      </w:r>
+      <w:proofErr w:type="spellStart"/>
+      <w:r>
+        <w:t>MySQL</w:t>
+      </w:r>
+      <w:proofErr w:type="spellEnd"/>
+      <w:r>
+        <w:t xml:space="preserve"> </w:t>
+      </w:r>
+      <w:proofErr w:type="spellStart"/>
+      <w:r>
+        <w:t>Workbench</w:t>
+      </w:r>
+      <w:proofErr w:type="spellEnd"/>
+      <w:r>
+        <w:t xml:space="preserve"> a vykonat </w:t>
+      </w:r>
+      <w:r>
+        <w:t>připravené</w:t>
+      </w:r>
+      <w:r>
+        <w:t xml:space="preserve"> příkazy kliknutím na ikonu blesku.</w:t>
+      </w:r>
+      <w:r>
+        <w:t xml:space="preserve"> Provedením toho</w:t>
+      </w:r>
+      <w:r>
+        <w:t>to</w:t>
+      </w:r>
+      <w:r>
+        <w:t xml:space="preserve"> úkonu se vytvoří schéma projektu, tabulky</w:t>
+      </w:r>
+      <w:r>
+        <w:t>, admin a produkty.</w:t>
+      </w:r>
+    </w:p>
+    <w:p>
+      <w:pPr>
+        <w:pStyle w:val="zkladntextovodstavec"/>
+      </w:pPr>
+      <w:r>
+        <w:rPr>
+          <w:noProof/>
+        </w:rPr>
+        <w:lastRenderedPageBreak/>
+        <mc:AlternateContent>
+          <mc:Choice Requires="wpg">
+            <w:drawing>
+              <wp:anchor distT="0" distB="0" distL="114300" distR="114300" simplePos="0" relativeHeight="251661312" behindDoc="0" locked="0" layoutInCell="1" allowOverlap="1" wp14:anchorId="08D0233B" wp14:editId="5D544107">
+                <wp:simplePos x="0" y="0"/>
+                <wp:positionH relativeFrom="margin">
+                  <wp:align>center</wp:align>
+                </wp:positionH>
+                <wp:positionV relativeFrom="paragraph">
+                  <wp:posOffset>4761037</wp:posOffset>
+                </wp:positionV>
+                <wp:extent cx="4778375" cy="2297430"/>
+                <wp:effectExtent l="0" t="0" r="3175" b="7620"/>
+                <wp:wrapTopAndBottom/>
+                <wp:docPr id="1577551252" name="Skupina 6"/>
+                <wp:cNvGraphicFramePr/>
+                <a:graphic xmlns:a="http://schemas.openxmlformats.org/drawingml/2006/main">
+                  <a:graphicData uri="http://schemas.microsoft.com/office/word/2010/wordprocessingGroup">
+                    <wpg:wgp>
+                      <wpg:cNvGrpSpPr/>
+                      <wpg:grpSpPr>
+                        <a:xfrm>
+                          <a:off x="0" y="0"/>
+                          <a:ext cx="4778375" cy="2297430"/>
+                          <a:chOff x="0" y="0"/>
+                          <a:chExt cx="3924300" cy="1771650"/>
+                        </a:xfrm>
+                      </wpg:grpSpPr>
+                      <pic:pic xmlns:pic="http://schemas.openxmlformats.org/drawingml/2006/picture">
+                        <pic:nvPicPr>
+                          <pic:cNvPr id="919350481" name="Obrázek 5"/>
+                          <pic:cNvPicPr>
+                            <a:picLocks noChangeAspect="1"/>
+                          </pic:cNvPicPr>
+                        </pic:nvPicPr>
+                        <pic:blipFill>
+                          <a:blip r:embed="rId15">
+                            <a:extLst>
+                              <a:ext uri="{28A0092B-C50C-407E-A947-70E740481C1C}">
+                                <a14:useLocalDpi xmlns:a14="http://schemas.microsoft.com/office/drawing/2010/main" val="0"/>
+                              </a:ext>
+                            </a:extLst>
+                          </a:blip>
+                          <a:srcRect/>
+                          <a:stretch>
+                            <a:fillRect/>
+                          </a:stretch>
+                        </pic:blipFill>
+                        <pic:spPr bwMode="auto">
+                          <a:xfrm>
+                            <a:off x="0" y="0"/>
+                            <a:ext cx="3924300" cy="1447800"/>
+                          </a:xfrm>
+                          <a:prstGeom prst="rect">
+                            <a:avLst/>
+                          </a:prstGeom>
+                          <a:noFill/>
+                          <a:ln>
+                            <a:noFill/>
+                          </a:ln>
+                        </pic:spPr>
+                      </pic:pic>
+                      <wps:wsp>
+                        <wps:cNvPr id="1308820386" name="Textové pole 1"/>
+                        <wps:cNvSpPr txBox="1"/>
+                        <wps:spPr>
+                          <a:xfrm>
+                            <a:off x="0" y="1504950"/>
+                            <a:ext cx="3924300" cy="266700"/>
+                          </a:xfrm>
+                          <a:prstGeom prst="rect">
+                            <a:avLst/>
+                          </a:prstGeom>
+                          <a:solidFill>
+                            <a:prstClr val="white"/>
+                          </a:solidFill>
+                          <a:ln>
+                            <a:noFill/>
+                          </a:ln>
+                        </wps:spPr>
+                        <wps:txbx>
+                          <w:txbxContent>
+                            <w:p>
+                              <w:pPr>
+                                <w:pStyle w:val="Titulek"/>
+                                <w:rPr>
+                                  <w:noProof/>
+                                  <w:sz w:val="22"/>
+                                  <w:szCs w:val="22"/>
+                                </w:rPr>
+                              </w:pPr>
+                              <w:r>
+                                <w:t xml:space="preserve">Obrázek </w:t>
+                              </w:r>
+                              <w:r>
+                                <w:fldChar w:fldCharType="begin"/>
+                              </w:r>
+                              <w:r>
+                                <w:instrText xml:space="preserve"> SEQ Obrázek \* ARABIC </w:instrText>
+                              </w:r>
+                              <w:r>
+                                <w:fldChar w:fldCharType="separate"/>
+                              </w:r>
+                              <w:r>
+                                <w:rPr>
+                                  <w:noProof/>
+                                </w:rPr>
+                                <w:t>2</w:t>
+                              </w:r>
+                              <w:r>
+                                <w:fldChar w:fldCharType="end"/>
+                              </w:r>
+                              <w:r>
+                                <w:t xml:space="preserve"> </w:t>
+                              </w:r>
+                              <w:r>
+                                <w:t>P</w:t>
+                              </w:r>
+                              <w:r>
+                                <w:t>ředefinování proměnných</w:t>
+                              </w:r>
+                            </w:p>
+                          </w:txbxContent>
+                        </wps:txbx>
+                        <wps:bodyPr rot="0" spcFirstLastPara="0" vertOverflow="overflow" horzOverflow="overflow" vert="horz" wrap="square" lIns="0" tIns="0" rIns="0" bIns="0" numCol="1" spcCol="0" rtlCol="0" fromWordArt="0" anchor="t" anchorCtr="0" forceAA="0" compatLnSpc="1">
+                          <a:prstTxWarp prst="textNoShape">
+                            <a:avLst/>
+                          </a:prstTxWarp>
+                          <a:noAutofit/>
+                        </wps:bodyPr>
+                      </wps:wsp>
+                    </wpg:wgp>
+                  </a:graphicData>
+                </a:graphic>
+                <wp14:sizeRelH relativeFrom="margin">
+                  <wp14:pctWidth>0</wp14:pctWidth>
+                </wp14:sizeRelH>
+                <wp14:sizeRelV relativeFrom="margin">
+                  <wp14:pctHeight>0</wp14:pctHeight>
+                </wp14:sizeRelV>
+              </wp:anchor>
+            </w:drawing>
+          </mc:Choice>
+          <mc:Fallback>
+            <w:pict>
+              <v:group w14:anchorId="08D0233B" id="Skupina 6" o:spid="_x0000_s1029" style="position:absolute;left:0;text-align:left;margin-left:0;margin-top:374.9pt;width:376.25pt;height:180.9pt;z-index:251661312;mso-position-horizontal:center;mso-position-horizontal-relative:margin;mso-width-relative:margin;mso-height-relative:margin" coordsize="39243,17716" o:gfxdata="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">
+                <v:shape id="Obrázek 5" o:spid="_x0000_s1030" type="#_x0000_t75" style="position:absolute;width:39243;height:14478;visibility:visible;mso-wrap-style:square" o:gfxdata="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">
+                  <v:imagedata r:id="rId16" o:title=""/>
+                </v:shape>
+                <v:shape id="Textové pole 1" o:spid="_x0000_s1031" type="#_x0000_t202" style="position:absolute;top:15049;width:39243;height:2667;visibility:visible;mso-wrap-style:square;v-text-anchor:top" o:gfxdata="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" stroked="f">
+                  <v:textbox inset="0,0,0,0">
+                    <w:txbxContent>
+                      <w:p>
+                        <w:pPr>
+                          <w:pStyle w:val="Titulek"/>
+                          <w:rPr>
+                            <w:noProof/>
+                            <w:sz w:val="22"/>
+                            <w:szCs w:val="22"/>
+                          </w:rPr>
+                        </w:pPr>
+                        <w:r>
+                          <w:t xml:space="preserve">Obrázek </w:t>
+                        </w:r>
+                        <w:r>
+                          <w:fldChar w:fldCharType="begin"/>
+                        </w:r>
+                        <w:r>
+                          <w:instrText xml:space="preserve"> SEQ Obrázek \* ARABIC </w:instrText>
+                        </w:r>
+                        <w:r>
+                          <w:fldChar w:fldCharType="separate"/>
+                        </w:r>
+                        <w:r>
+                          <w:rPr>
+                            <w:noProof/>
+                          </w:rPr>
+                          <w:t>2</w:t>
+                        </w:r>
+                        <w:r>
+                          <w:fldChar w:fldCharType="end"/>
+                        </w:r>
+                        <w:r>
+                          <w:t xml:space="preserve"> </w:t>
+                        </w:r>
+                        <w:r>
+                          <w:t>P</w:t>
+                        </w:r>
+                        <w:r>
+                          <w:t>ředefinování proměnných</w:t>
+                        </w:r>
+                      </w:p>
+                    </w:txbxContent>
+                  </v:textbox>
+                </v:shape>
+                <w10:wrap type="topAndBottom" anchorx="margin"/>
+              </v:group>
+            </w:pict>
+          </mc:Fallback>
+        </mc:AlternateContent>
+      </w:r>
+      <w:r>
+        <w:rPr>
+          <w:noProof/>
+        </w:rPr>
+        <mc:AlternateContent>
+          <mc:Choice Requires="wpg">
+            <w:drawing>
+              <wp:anchor distT="0" distB="0" distL="114300" distR="114300" simplePos="0" relativeHeight="251657216" behindDoc="0" locked="0" layoutInCell="1" allowOverlap="1" wp14:anchorId="3AC3D5E3" wp14:editId="6C74F126">
+                <wp:simplePos x="0" y="0"/>
+                <wp:positionH relativeFrom="margin">
+                  <wp:align>center</wp:align>
+                </wp:positionH>
+                <wp:positionV relativeFrom="paragraph">
+                  <wp:posOffset>0</wp:posOffset>
+                </wp:positionV>
+                <wp:extent cx="4600575" cy="3886200"/>
+                <wp:effectExtent l="0" t="0" r="9525" b="0"/>
+                <wp:wrapTopAndBottom/>
+                <wp:docPr id="1227954135" name="Skupina 4"/>
+                <wp:cNvGraphicFramePr/>
+                <a:graphic xmlns:a="http://schemas.openxmlformats.org/drawingml/2006/main">
+                  <a:graphicData uri="http://schemas.microsoft.com/office/word/2010/wordprocessingGroup">
+                    <wpg:wgp>
+                      <wpg:cNvGrpSpPr/>
+                      <wpg:grpSpPr>
+                        <a:xfrm>
+                          <a:off x="0" y="0"/>
+                          <a:ext cx="4600575" cy="3886200"/>
+                          <a:chOff x="0" y="0"/>
+                          <a:chExt cx="4600575" cy="3886200"/>
+                        </a:xfrm>
+                      </wpg:grpSpPr>
+                      <pic:pic xmlns:pic="http://schemas.openxmlformats.org/drawingml/2006/picture">
+                        <pic:nvPicPr>
+                          <pic:cNvPr id="937680952" name="Obrázek 3"/>
+                          <pic:cNvPicPr>
+                            <a:picLocks noChangeAspect="1"/>
+                          </pic:cNvPicPr>
+                        </pic:nvPicPr>
+                        <pic:blipFill>
+                          <a:blip r:embed="rId17">
+                            <a:extLst>
+                              <a:ext uri="{28A0092B-C50C-407E-A947-70E740481C1C}">
+                                <a14:useLocalDpi xmlns:a14="http://schemas.microsoft.com/office/drawing/2010/main" val="0"/>
+                              </a:ext>
+                            </a:extLst>
+                          </a:blip>
+                          <a:srcRect/>
+                          <a:stretch>
+                            <a:fillRect/>
+                          </a:stretch>
+                        </pic:blipFill>
+                        <pic:spPr bwMode="auto">
+                          <a:xfrm>
+                            <a:off x="0" y="0"/>
+                            <a:ext cx="4600575" cy="3561715"/>
+                          </a:xfrm>
+                          <a:prstGeom prst="rect">
+                            <a:avLst/>
+                          </a:prstGeom>
+                          <a:noFill/>
+                          <a:ln>
+                            <a:noFill/>
+                          </a:ln>
+                        </pic:spPr>
+                      </pic:pic>
+                      <wps:wsp>
+                        <wps:cNvPr id="1457199273" name="Textové pole 1"/>
+                        <wps:cNvSpPr txBox="1"/>
+                        <wps:spPr>
+                          <a:xfrm>
+                            <a:off x="0" y="3619500"/>
+                            <a:ext cx="4600575" cy="266700"/>
+                          </a:xfrm>
+                          <a:prstGeom prst="rect">
+                            <a:avLst/>
+                          </a:prstGeom>
+                          <a:solidFill>
+                            <a:prstClr val="white"/>
+                          </a:solidFill>
+                          <a:ln>
+                            <a:noFill/>
+                          </a:ln>
+                        </wps:spPr>
+                        <wps:txbx>
+                          <w:txbxContent>
+                            <w:p>
+                              <w:pPr>
+                                <w:pStyle w:val="Titulek"/>
+                                <w:rPr>
+                                  <w:rFonts w:ascii="Arial" w:hAnsi="Arial"/>
+                                  <w:b/>
+                                  <w:noProof/>
+                                  <w:sz w:val="40"/>
+                                  <w:szCs w:val="22"/>
+                                </w:rPr>
+                              </w:pPr>
+                              <w:r>
+                                <w:t xml:space="preserve">Obrázek </w:t>
+                              </w:r>
+                              <w:r>
+                                <w:fldChar w:fldCharType="begin"/>
+                              </w:r>
+                              <w:r>
+                                <w:instrText xml:space="preserve"> SEQ Obrázek \* ARABIC </w:instrText>
+                              </w:r>
+                              <w:r>
+                                <w:fldChar w:fldCharType="separate"/>
+                              </w:r>
+                              <w:r>
+                                <w:rPr>
+                                  <w:noProof/>
+                                </w:rPr>
+                                <w:t>3</w:t>
+                              </w:r>
+                              <w:r>
+                                <w:fldChar w:fldCharType="end"/>
+                              </w:r>
+                              <w:r>
+                                <w:t xml:space="preserve"> </w:t>
+                              </w:r>
+                              <w:r>
+                                <w:t>N</w:t>
+                              </w:r>
+                              <w:r>
+                                <w:t>ávod, jak vykonat příkazy</w:t>
+                              </w:r>
+                            </w:p>
+                          </w:txbxContent>
+                        </wps:txbx>
+                        <wps:bodyPr rot="0" spcFirstLastPara="0" vertOverflow="overflow" horzOverflow="overflow" vert="horz" wrap="square" lIns="0" tIns="0" rIns="0" bIns="0" numCol="1" spcCol="0" rtlCol="0" fromWordArt="0" anchor="t" anchorCtr="0" forceAA="0" compatLnSpc="1">
+                          <a:prstTxWarp prst="textNoShape">
+                            <a:avLst/>
+                          </a:prstTxWarp>
+                          <a:spAutoFit/>
+                        </wps:bodyPr>
+                      </wps:wsp>
+                    </wpg:wgp>
+                  </a:graphicData>
+                </a:graphic>
+              </wp:anchor>
+            </w:drawing>
+          </mc:Choice>
+          <mc:Fallback>
+            <w:pict>
+              <v:group w14:anchorId="3AC3D5E3" id="Skupina 4" o:spid="_x0000_s1032" style="position:absolute;left:0;text-align:left;margin-left:0;margin-top:0;width:362.25pt;height:306pt;z-index:251657216;mso-position-horizontal:center;mso-position-horizontal-relative:margin" coordsize="46005,38862" o:gfxdata="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">
+                <v:shape id="Obrázek 3" o:spid="_x0000_s1033" type="#_x0000_t75" style="position:absolute;width:46005;height:35617;visibility:visible;mso-wrap-style:square" o:gfxdata="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">
+                  <v:imagedata r:id="rId18" o:title=""/>
+                </v:shape>
+                <v:shape id="Textové pole 1" o:spid="_x0000_s1034" type="#_x0000_t202" style="position:absolute;top:36195;width:46005;height:2667;visibility:visible;mso-wrap-style:square;v-text-anchor:top" o:gfxdata="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" stroked="f">
+                  <v:textbox style="mso-fit-shape-to-text:t" inset="0,0,0,0">
+                    <w:txbxContent>
+                      <w:p>
+                        <w:pPr>
+                          <w:pStyle w:val="Titulek"/>
+                          <w:rPr>
+                            <w:rFonts w:ascii="Arial" w:hAnsi="Arial"/>
+                            <w:b/>
+                            <w:noProof/>
+                            <w:sz w:val="40"/>
+                            <w:szCs w:val="22"/>
+                          </w:rPr>
+                        </w:pPr>
+                        <w:r>
+                          <w:t xml:space="preserve">Obrázek </w:t>
+                        </w:r>
+                        <w:r>
+                          <w:fldChar w:fldCharType="begin"/>
+                        </w:r>
+                        <w:r>
+                          <w:instrText xml:space="preserve"> SEQ Obrázek \* ARABIC </w:instrText>
+                        </w:r>
+                        <w:r>
+                          <w:fldChar w:fldCharType="separate"/>
+                        </w:r>
+                        <w:r>
+                          <w:rPr>
+                            <w:noProof/>
+                          </w:rPr>
+                          <w:t>3</w:t>
+                        </w:r>
+                        <w:r>
+                          <w:fldChar w:fldCharType="end"/>
+                        </w:r>
+                        <w:r>
+                          <w:t xml:space="preserve"> </w:t>
+                        </w:r>
+                        <w:r>
+                          <w:t>N</w:t>
+                        </w:r>
+                        <w:r>
+                          <w:t>ávod, jak vykonat příkazy</w:t>
+                        </w:r>
+                      </w:p>
+                    </w:txbxContent>
+                  </v:textbox>
+                </v:shape>
+                <w10:wrap type="topAndBottom" anchorx="margin"/>
+              </v:group>
+            </w:pict>
+          </mc:Fallback>
+        </mc:AlternateContent>
+      </w:r>
+      <w:r>
+        <w:t xml:space="preserve">Na závěr je nutné </w:t>
+      </w:r>
+      <w:r>
+        <w:t>předefinovat</w:t>
+      </w:r>
+      <w:r>
+        <w:t xml:space="preserve"> v souboru „</w:t>
+      </w:r>
+      <w:proofErr w:type="spellStart"/>
+      <w:r>
+        <w:t>connect.php</w:t>
+      </w:r>
+      <w:proofErr w:type="spellEnd"/>
+      <w:r>
+        <w:t>“</w:t>
+      </w:r>
+      <w:r>
+        <w:t>, který se nachází v extrahované složce,</w:t>
+      </w:r>
+      <w:r>
+        <w:t xml:space="preserve"> </w:t>
+      </w:r>
+      <w:r>
+        <w:t>stávající heslo na heslo vlastní, u proměnné „</w:t>
+      </w:r>
+      <w:r>
+        <w:rPr>
+          <w:lang w:val="en-GB"/>
+        </w:rPr>
+        <w:t>$</w:t>
+      </w:r>
+      <w:r>
+        <w:t xml:space="preserve">PASSWORD“. Pokud </w:t>
+      </w:r>
+      <w:r>
+        <w:t xml:space="preserve">si </w:t>
+      </w:r>
+      <w:r>
+        <w:t>uživatel během procesu změnil uživatelské jméno, je potřeba předefinovat i proměnnou „</w:t>
+      </w:r>
+      <w:r>
+        <w:rPr>
+          <w:lang w:val="en-GB"/>
+        </w:rPr>
+        <w:t>$</w:t>
+      </w:r>
+      <w:r>
+        <w:t>LOGIN“.</w:t>
+      </w:r>
+    </w:p>
+    <w:p>
+      <w:pPr>
+        <w:pStyle w:val="zkladntextovodstavec"/>
+      </w:pPr>
+      <w:r>
+        <w:t>Nyní lze webovou aplikaci spustit zadáním této adresy</w:t>
+      </w:r>
+      <w:r>
+        <w:t xml:space="preserve">: </w:t>
+      </w:r>
+      <w:r>
+        <w:rPr>
+          <w:b/>
+          <w:bCs/>
+        </w:rPr>
+        <w:t>http://localhost/eshop/</w:t>
+      </w:r>
+      <w:r>
+        <w:rPr>
+          <w:b/>
+          <w:bCs/>
+        </w:rPr>
+        <w:t>index</w:t>
+      </w:r>
+      <w:r>
+        <w:rPr>
+          <w:b/>
+          <w:bCs/>
+        </w:rPr>
+        <w:t>.php</w:t>
+      </w:r>
+      <w:r>
+        <w:t xml:space="preserve"> </w:t>
+      </w:r>
+      <w:r>
+        <w:t>do URL řádku</w:t>
+      </w:r>
+      <w:r>
+        <w:t>.</w:t>
+      </w:r>
+      <w:r>
+        <w:br w:type="page"/>
+      </w:r>
+    </w:p>
+    <w:p>
+      <w:pPr>
+        <w:pStyle w:val="K1"/>
+        <w:numPr>
+          <w:ilvl w:val="0"/>
+          <w:numId w:val="9"/>
+        </w:numPr>
+      </w:pPr>
       <w:bookmarkStart w:id="1" w:name="_Toc190718338"/>
       <w:r>
+        <w:lastRenderedPageBreak/>
         <w:t>Uživatelský pohled</w:t>
       </w:r>
       <w:bookmarkEnd w:id="1"/>
@@ -1261,140 +2310,1448 @@
         <w:pStyle w:val="K2"/>
         <w:numPr>
           <w:ilvl w:val="1"/>
-          <w:numId w:val="6"/>
+          <w:numId w:val="9"/>
         </w:numPr>
       </w:pPr>
-      <w:bookmarkStart w:id="2" w:name="_Toc190718339"/>
-      <w:r>
-        <w:t>Registrace</w:t>
+      <w:bookmarkStart w:id="2" w:name="_Toc190718340"/>
+      <w:r>
+        <w:t>Přihlášení</w:t>
       </w:r>
       <w:bookmarkEnd w:id="2"/>
     </w:p>
     <w:p>
       <w:pPr>
+        <w:pStyle w:val="zkladntextovodstavec"/>
+      </w:pPr>
+      <w:r>
+        <w:rPr>
+          <w:noProof/>
+        </w:rPr>
+        <mc:AlternateContent>
+          <mc:Choice Requires="wpg">
+            <w:drawing>
+              <wp:anchor distT="0" distB="0" distL="114300" distR="114300" simplePos="0" relativeHeight="251665408" behindDoc="0" locked="0" layoutInCell="1" allowOverlap="1" wp14:anchorId="461719E0" wp14:editId="044F9E0F">
+                <wp:simplePos x="0" y="0"/>
+                <wp:positionH relativeFrom="column">
+                  <wp:posOffset>1525353</wp:posOffset>
+                </wp:positionH>
+                <wp:positionV relativeFrom="paragraph">
+                  <wp:posOffset>1292915</wp:posOffset>
+                </wp:positionV>
+                <wp:extent cx="2703195" cy="3256280"/>
+                <wp:effectExtent l="0" t="0" r="1905" b="1270"/>
+                <wp:wrapTopAndBottom/>
+                <wp:docPr id="155217957" name="Skupina 8"/>
+                <wp:cNvGraphicFramePr/>
+                <a:graphic xmlns:a="http://schemas.openxmlformats.org/drawingml/2006/main">
+                  <a:graphicData uri="http://schemas.microsoft.com/office/word/2010/wordprocessingGroup">
+                    <wpg:wgp>
+                      <wpg:cNvGrpSpPr/>
+                      <wpg:grpSpPr>
+                        <a:xfrm>
+                          <a:off x="0" y="0"/>
+                          <a:ext cx="2703195" cy="3256280"/>
+                          <a:chOff x="0" y="0"/>
+                          <a:chExt cx="2703195" cy="3256280"/>
+                        </a:xfrm>
+                      </wpg:grpSpPr>
+                      <pic:pic xmlns:pic="http://schemas.openxmlformats.org/drawingml/2006/picture">
+                        <pic:nvPicPr>
+                          <pic:cNvPr id="720043291" name="Obrázek 7"/>
+                          <pic:cNvPicPr>
+                            <a:picLocks noChangeAspect="1"/>
+                          </pic:cNvPicPr>
+                        </pic:nvPicPr>
+                        <pic:blipFill>
+                          <a:blip r:embed="rId19" cstate="print">
+                            <a:extLst>
+                              <a:ext uri="{28A0092B-C50C-407E-A947-70E740481C1C}">
+                                <a14:useLocalDpi xmlns:a14="http://schemas.microsoft.com/office/drawing/2010/main" val="0"/>
+                              </a:ext>
+                            </a:extLst>
+                          </a:blip>
+                          <a:srcRect/>
+                          <a:stretch>
+                            <a:fillRect/>
+                          </a:stretch>
+                        </pic:blipFill>
+                        <pic:spPr bwMode="auto">
+                          <a:xfrm>
+                            <a:off x="0" y="0"/>
+                            <a:ext cx="2703195" cy="2934335"/>
+                          </a:xfrm>
+                          <a:prstGeom prst="rect">
+                            <a:avLst/>
+                          </a:prstGeom>
+                          <a:noFill/>
+                          <a:ln>
+                            <a:noFill/>
+                          </a:ln>
+                        </pic:spPr>
+                      </pic:pic>
+                      <wps:wsp>
+                        <wps:cNvPr id="1513447247" name="Textové pole 1"/>
+                        <wps:cNvSpPr txBox="1"/>
+                        <wps:spPr>
+                          <a:xfrm>
+                            <a:off x="0" y="2989580"/>
+                            <a:ext cx="2703195" cy="266700"/>
+                          </a:xfrm>
+                          <a:prstGeom prst="rect">
+                            <a:avLst/>
+                          </a:prstGeom>
+                          <a:solidFill>
+                            <a:prstClr val="white"/>
+                          </a:solidFill>
+                          <a:ln>
+                            <a:noFill/>
+                          </a:ln>
+                        </wps:spPr>
+                        <wps:txbx>
+                          <w:txbxContent>
+                            <w:p>
+                              <w:pPr>
+                                <w:pStyle w:val="Titulek"/>
+                                <w:rPr>
+                                  <w:noProof/>
+                                  <w:sz w:val="22"/>
+                                  <w:szCs w:val="22"/>
+                                </w:rPr>
+                              </w:pPr>
+                              <w:r>
+                                <w:t xml:space="preserve">Obrázek </w:t>
+                              </w:r>
+                              <w:r>
+                                <w:fldChar w:fldCharType="begin"/>
+                              </w:r>
+                              <w:r>
+                                <w:instrText xml:space="preserve"> SEQ Obrázek \* ARABIC </w:instrText>
+                              </w:r>
+                              <w:r>
+                                <w:fldChar w:fldCharType="separate"/>
+                              </w:r>
+                              <w:r>
+                                <w:rPr>
+                                  <w:noProof/>
+                                </w:rPr>
+                                <w:t>4</w:t>
+                              </w:r>
+                              <w:r>
+                                <w:fldChar w:fldCharType="end"/>
+                              </w:r>
+                              <w:r>
+                                <w:t xml:space="preserve"> </w:t>
+                              </w:r>
+                              <w:r>
+                                <w:t>P</w:t>
+                              </w:r>
+                              <w:r>
+                                <w:t>roces registrace</w:t>
+                              </w:r>
+                            </w:p>
+                          </w:txbxContent>
+                        </wps:txbx>
+                        <wps:bodyPr rot="0" spcFirstLastPara="0" vertOverflow="overflow" horzOverflow="overflow" vert="horz" wrap="square" lIns="0" tIns="0" rIns="0" bIns="0" numCol="1" spcCol="0" rtlCol="0" fromWordArt="0" anchor="t" anchorCtr="0" forceAA="0" compatLnSpc="1">
+                          <a:prstTxWarp prst="textNoShape">
+                            <a:avLst/>
+                          </a:prstTxWarp>
+                          <a:spAutoFit/>
+                        </wps:bodyPr>
+                      </wps:wsp>
+                    </wpg:wgp>
+                  </a:graphicData>
+                </a:graphic>
+              </wp:anchor>
+            </w:drawing>
+          </mc:Choice>
+          <mc:Fallback>
+            <w:pict>
+              <v:group w14:anchorId="461719E0" id="Skupina 8" o:spid="_x0000_s1035" style="position:absolute;left:0;text-align:left;margin-left:120.1pt;margin-top:101.8pt;width:212.85pt;height:256.4pt;z-index:251665408" coordsize="27031,32562" o:gfxdata="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">
+                <v:shape id="Obrázek 7" o:spid="_x0000_s1036" type="#_x0000_t75" style="position:absolute;width:27031;height:29343;visibility:visible;mso-wrap-style:square" o:gfxdata="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">
+                  <v:imagedata r:id="rId20" o:title=""/>
+                </v:shape>
+                <v:shape id="Textové pole 1" o:spid="_x0000_s1037" type="#_x0000_t202" style="position:absolute;top:29895;width:27031;height:2667;visibility:visible;mso-wrap-style:square;v-text-anchor:top" o:gfxdata="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" stroked="f">
+                  <v:textbox style="mso-fit-shape-to-text:t" inset="0,0,0,0">
+                    <w:txbxContent>
+                      <w:p>
+                        <w:pPr>
+                          <w:pStyle w:val="Titulek"/>
+                          <w:rPr>
+                            <w:noProof/>
+                            <w:sz w:val="22"/>
+                            <w:szCs w:val="22"/>
+                          </w:rPr>
+                        </w:pPr>
+                        <w:r>
+                          <w:t xml:space="preserve">Obrázek </w:t>
+                        </w:r>
+                        <w:r>
+                          <w:fldChar w:fldCharType="begin"/>
+                        </w:r>
+                        <w:r>
+                          <w:instrText xml:space="preserve"> SEQ Obrázek \* ARABIC </w:instrText>
+                        </w:r>
+                        <w:r>
+                          <w:fldChar w:fldCharType="separate"/>
+                        </w:r>
+                        <w:r>
+                          <w:rPr>
+                            <w:noProof/>
+                          </w:rPr>
+                          <w:t>4</w:t>
+                        </w:r>
+                        <w:r>
+                          <w:fldChar w:fldCharType="end"/>
+                        </w:r>
+                        <w:r>
+                          <w:t xml:space="preserve"> </w:t>
+                        </w:r>
+                        <w:r>
+                          <w:t>P</w:t>
+                        </w:r>
+                        <w:r>
+                          <w:t>roces registrace</w:t>
+                        </w:r>
+                      </w:p>
+                    </w:txbxContent>
+                  </v:textbox>
+                </v:shape>
+                <w10:wrap type="topAndBottom"/>
+              </v:group>
+            </w:pict>
+          </mc:Fallback>
+        </mc:AlternateContent>
+      </w:r>
+      <w:r>
+        <w:t>Po spuštění programu má uživatel několik možností. Pokud se nechce hned přihlásit může si prohlížet produkty i jako nepřihlášený uživatel. Pokud ale bude chtít přidávat položky do košíku bude se muset přihlásit. Zde má na výběr dvě možnosti. Pokud už je zaregistrovaný stačí se jen přihlásit. Pokud se jedná o nového uživatele musí si založit účet vyplněním jednoduchého formuláře.</w:t>
+      </w:r>
+      <w:r>
+        <w:t xml:space="preserve"> Po vytvoření účtu se nový zákazník musí přihlásit.</w:t>
+      </w:r>
+    </w:p>
+    <w:p>
+      <w:pPr>
         <w:pStyle w:val="K2"/>
         <w:numPr>
           <w:ilvl w:val="1"/>
-          <w:numId w:val="6"/>
+          <w:numId w:val="9"/>
         </w:numPr>
       </w:pPr>
-      <w:bookmarkStart w:id="3" w:name="_Toc190718340"/>
-      <w:r>
-        <w:t>Přihlášení</w:t>
+      <w:bookmarkStart w:id="3" w:name="_Toc190718341"/>
+      <w:r>
+        <w:lastRenderedPageBreak/>
+        <w:t>Nákup</w:t>
       </w:r>
       <w:bookmarkEnd w:id="3"/>
     </w:p>
     <w:p>
       <w:pPr>
+        <w:pStyle w:val="zkladntextovodstavec"/>
+      </w:pPr>
+      <w:r>
+        <w:rPr>
+          <w:noProof/>
+        </w:rPr>
+        <mc:AlternateContent>
+          <mc:Choice Requires="wpg">
+            <w:drawing>
+              <wp:anchor distT="0" distB="0" distL="114300" distR="114300" simplePos="0" relativeHeight="251674624" behindDoc="0" locked="0" layoutInCell="1" allowOverlap="1" wp14:anchorId="4E42420B" wp14:editId="7D6F6A3B">
+                <wp:simplePos x="0" y="0"/>
+                <wp:positionH relativeFrom="margin">
+                  <wp:align>center</wp:align>
+                </wp:positionH>
+                <wp:positionV relativeFrom="paragraph">
+                  <wp:posOffset>1009954</wp:posOffset>
+                </wp:positionV>
+                <wp:extent cx="4971415" cy="3089275"/>
+                <wp:effectExtent l="0" t="0" r="635" b="0"/>
+                <wp:wrapTopAndBottom/>
+                <wp:docPr id="1927440579" name="Skupina 13"/>
+                <wp:cNvGraphicFramePr/>
+                <a:graphic xmlns:a="http://schemas.openxmlformats.org/drawingml/2006/main">
+                  <a:graphicData uri="http://schemas.microsoft.com/office/word/2010/wordprocessingGroup">
+                    <wpg:wgp>
+                      <wpg:cNvGrpSpPr/>
+                      <wpg:grpSpPr>
+                        <a:xfrm>
+                          <a:off x="0" y="0"/>
+                          <a:ext cx="4971415" cy="3089275"/>
+                          <a:chOff x="0" y="0"/>
+                          <a:chExt cx="4971415" cy="3089275"/>
+                        </a:xfrm>
+                      </wpg:grpSpPr>
+                      <pic:pic xmlns:pic="http://schemas.openxmlformats.org/drawingml/2006/picture">
+                        <pic:nvPicPr>
+                          <pic:cNvPr id="1681474297" name="Obrázek 12" descr="Obsah obrázku text, Mobilní telefon, přístroj, snímek obrazovky&#10;&#10;Obsah vygenerovaný umělou inteligencí může být nesprávný."/>
+                          <pic:cNvPicPr>
+                            <a:picLocks noChangeAspect="1"/>
+                          </pic:cNvPicPr>
+                        </pic:nvPicPr>
+                        <pic:blipFill>
+                          <a:blip r:embed="rId21" cstate="print">
+                            <a:extLst>
+                              <a:ext uri="{28A0092B-C50C-407E-A947-70E740481C1C}">
+                                <a14:useLocalDpi xmlns:a14="http://schemas.microsoft.com/office/drawing/2010/main" val="0"/>
+                              </a:ext>
+                            </a:extLst>
+                          </a:blip>
+                          <a:srcRect/>
+                          <a:stretch>
+                            <a:fillRect/>
+                          </a:stretch>
+                        </pic:blipFill>
+                        <pic:spPr bwMode="auto">
+                          <a:xfrm>
+                            <a:off x="0" y="0"/>
+                            <a:ext cx="4971415" cy="2766695"/>
+                          </a:xfrm>
+                          <a:prstGeom prst="rect">
+                            <a:avLst/>
+                          </a:prstGeom>
+                          <a:noFill/>
+                          <a:ln>
+                            <a:noFill/>
+                          </a:ln>
+                        </pic:spPr>
+                      </pic:pic>
+                      <wps:wsp>
+                        <wps:cNvPr id="690895901" name="Textové pole 1"/>
+                        <wps:cNvSpPr txBox="1"/>
+                        <wps:spPr>
+                          <a:xfrm>
+                            <a:off x="0" y="2822575"/>
+                            <a:ext cx="4971415" cy="266700"/>
+                          </a:xfrm>
+                          <a:prstGeom prst="rect">
+                            <a:avLst/>
+                          </a:prstGeom>
+                          <a:solidFill>
+                            <a:prstClr val="white"/>
+                          </a:solidFill>
+                          <a:ln>
+                            <a:noFill/>
+                          </a:ln>
+                        </wps:spPr>
+                        <wps:txbx>
+                          <w:txbxContent>
+                            <w:p>
+                              <w:pPr>
+                                <w:pStyle w:val="Titulek"/>
+                                <w:rPr>
+                                  <w:noProof/>
+                                  <w:sz w:val="22"/>
+                                  <w:szCs w:val="22"/>
+                                </w:rPr>
+                              </w:pPr>
+                              <w:r>
+                                <w:t xml:space="preserve">Obrázek </w:t>
+                              </w:r>
+                              <w:r>
+                                <w:fldChar w:fldCharType="begin"/>
+                              </w:r>
+                              <w:r>
+                                <w:instrText xml:space="preserve"> SEQ Obrázek \* ARABIC </w:instrText>
+                              </w:r>
+                              <w:r>
+                                <w:fldChar w:fldCharType="separate"/>
+                              </w:r>
+                              <w:r>
+                                <w:rPr>
+                                  <w:noProof/>
+                                </w:rPr>
+                                <w:t>5</w:t>
+                              </w:r>
+                              <w:r>
+                                <w:fldChar w:fldCharType="end"/>
+                              </w:r>
+                              <w:r>
+                                <w:t xml:space="preserve"> </w:t>
+                              </w:r>
+                              <w:r>
+                                <w:t>N</w:t>
+                              </w:r>
+                              <w:r>
+                                <w:t>akupování</w:t>
+                              </w:r>
+                            </w:p>
+                          </w:txbxContent>
+                        </wps:txbx>
+                        <wps:bodyPr rot="0" spcFirstLastPara="0" vertOverflow="overflow" horzOverflow="overflow" vert="horz" wrap="square" lIns="0" tIns="0" rIns="0" bIns="0" numCol="1" spcCol="0" rtlCol="0" fromWordArt="0" anchor="t" anchorCtr="0" forceAA="0" compatLnSpc="1">
+                          <a:prstTxWarp prst="textNoShape">
+                            <a:avLst/>
+                          </a:prstTxWarp>
+                          <a:spAutoFit/>
+                        </wps:bodyPr>
+                      </wps:wsp>
+                    </wpg:wgp>
+                  </a:graphicData>
+                </a:graphic>
+              </wp:anchor>
+            </w:drawing>
+          </mc:Choice>
+          <mc:Fallback>
+            <w:pict>
+              <v:group w14:anchorId="4E42420B" id="Skupina 13" o:spid="_x0000_s1038" style="position:absolute;left:0;text-align:left;margin-left:0;margin-top:79.5pt;width:391.45pt;height:243.25pt;z-index:251674624;mso-position-horizontal:center;mso-position-horizontal-relative:margin" coordsize="49714,30892" o:gfxdata="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">
+                <v:shape id="Obrázek 12" o:spid="_x0000_s1039" type="#_x0000_t75" alt="Obsah obrázku text, Mobilní telefon, přístroj, snímek obrazovky&#10;&#10;Obsah vygenerovaný umělou inteligencí může být nesprávný." style="position:absolute;width:49714;height:27666;visibility:visible;mso-wrap-style:square" o:gfxdata="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">
+                  <v:imagedata r:id="rId22" o:title="Obsah obrázku text, Mobilní telefon, přístroj, snímek obrazovky&#10;&#10;Obsah vygenerovaný umělou inteligencí může být nesprávný"/>
+                </v:shape>
+                <v:shape id="Textové pole 1" o:spid="_x0000_s1040" type="#_x0000_t202" style="position:absolute;top:28225;width:49714;height:2667;visibility:visible;mso-wrap-style:square;v-text-anchor:top" o:gfxdata="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" stroked="f">
+                  <v:textbox style="mso-fit-shape-to-text:t" inset="0,0,0,0">
+                    <w:txbxContent>
+                      <w:p>
+                        <w:pPr>
+                          <w:pStyle w:val="Titulek"/>
+                          <w:rPr>
+                            <w:noProof/>
+                            <w:sz w:val="22"/>
+                            <w:szCs w:val="22"/>
+                          </w:rPr>
+                        </w:pPr>
+                        <w:r>
+                          <w:t xml:space="preserve">Obrázek </w:t>
+                        </w:r>
+                        <w:r>
+                          <w:fldChar w:fldCharType="begin"/>
+                        </w:r>
+                        <w:r>
+                          <w:instrText xml:space="preserve"> SEQ Obrázek \* ARABIC </w:instrText>
+                        </w:r>
+                        <w:r>
+                          <w:fldChar w:fldCharType="separate"/>
+                        </w:r>
+                        <w:r>
+                          <w:rPr>
+                            <w:noProof/>
+                          </w:rPr>
+                          <w:t>5</w:t>
+                        </w:r>
+                        <w:r>
+                          <w:fldChar w:fldCharType="end"/>
+                        </w:r>
+                        <w:r>
+                          <w:t xml:space="preserve"> </w:t>
+                        </w:r>
+                        <w:r>
+                          <w:t>N</w:t>
+                        </w:r>
+                        <w:r>
+                          <w:t>akupování</w:t>
+                        </w:r>
+                      </w:p>
+                    </w:txbxContent>
+                  </v:textbox>
+                </v:shape>
+                <w10:wrap type="topAndBottom" anchorx="margin"/>
+              </v:group>
+            </w:pict>
+          </mc:Fallback>
+        </mc:AlternateContent>
+      </w:r>
+      <w:r>
+        <w:t xml:space="preserve">Pokud je uživatel přihlášený, pozná to mimo jiné tak, že v navigačním menu má místo „Přihlásit se“ „Můj účet“, může přidávat položky do košíku. Kliknutím na tlačítko přidat do košíku </w:t>
+      </w:r>
+      <w:r>
+        <w:t>se položka automaticky přidá do košíku nebo se zvětší počet kusů</w:t>
+      </w:r>
+      <w:r>
+        <w:t xml:space="preserve"> o jed</w:t>
+      </w:r>
+      <w:r>
+        <w:t>na</w:t>
+      </w:r>
+      <w:r>
+        <w:t>, pokud už v košíku je.</w:t>
+      </w:r>
+    </w:p>
+    <w:p>
+      <w:pPr>
         <w:pStyle w:val="K2"/>
         <w:numPr>
           <w:ilvl w:val="1"/>
-          <w:numId w:val="6"/>
+          <w:numId w:val="9"/>
         </w:numPr>
       </w:pPr>
-      <w:bookmarkStart w:id="4" w:name="_Toc190718341"/>
-      <w:r>
-        <w:t>Nákup</w:t>
+      <w:bookmarkStart w:id="4" w:name="_Toc190718342"/>
+      <w:r>
+        <w:t>Košík</w:t>
       </w:r>
       <w:bookmarkEnd w:id="4"/>
     </w:p>
     <w:p>
       <w:pPr>
+        <w:pStyle w:val="zkladntextovodstavec"/>
+      </w:pPr>
+      <w:r>
+        <w:rPr>
+          <w:noProof/>
+        </w:rPr>
+        <mc:AlternateContent>
+          <mc:Choice Requires="wpg">
+            <w:drawing>
+              <wp:anchor distT="0" distB="0" distL="114300" distR="114300" simplePos="0" relativeHeight="251677696" behindDoc="0" locked="0" layoutInCell="1" allowOverlap="1" wp14:anchorId="4566482D" wp14:editId="364B4FE5">
+                <wp:simplePos x="0" y="0"/>
+                <wp:positionH relativeFrom="column">
+                  <wp:posOffset>-1298</wp:posOffset>
+                </wp:positionH>
+                <wp:positionV relativeFrom="paragraph">
+                  <wp:posOffset>1276902</wp:posOffset>
+                </wp:positionV>
+                <wp:extent cx="5756910" cy="2493010"/>
+                <wp:effectExtent l="0" t="0" r="0" b="2540"/>
+                <wp:wrapTopAndBottom/>
+                <wp:docPr id="998016436" name="Skupina 14"/>
+                <wp:cNvGraphicFramePr/>
+                <a:graphic xmlns:a="http://schemas.openxmlformats.org/drawingml/2006/main">
+                  <a:graphicData uri="http://schemas.microsoft.com/office/word/2010/wordprocessingGroup">
+                    <wpg:wgp>
+                      <wpg:cNvGrpSpPr/>
+                      <wpg:grpSpPr>
+                        <a:xfrm>
+                          <a:off x="0" y="0"/>
+                          <a:ext cx="5756910" cy="2493010"/>
+                          <a:chOff x="0" y="0"/>
+                          <a:chExt cx="5756910" cy="2493010"/>
+                        </a:xfrm>
+                      </wpg:grpSpPr>
+                      <pic:pic xmlns:pic="http://schemas.openxmlformats.org/drawingml/2006/picture">
+                        <pic:nvPicPr>
+                          <pic:cNvPr id="513541513" name="Obrázek 11"/>
+                          <pic:cNvPicPr>
+                            <a:picLocks noChangeAspect="1"/>
+                          </pic:cNvPicPr>
+                        </pic:nvPicPr>
+                        <pic:blipFill>
+                          <a:blip r:embed="rId23">
+                            <a:extLst>
+                              <a:ext uri="{28A0092B-C50C-407E-A947-70E740481C1C}">
+                                <a14:useLocalDpi xmlns:a14="http://schemas.microsoft.com/office/drawing/2010/main" val="0"/>
+                              </a:ext>
+                            </a:extLst>
+                          </a:blip>
+                          <a:srcRect/>
+                          <a:stretch>
+                            <a:fillRect/>
+                          </a:stretch>
+                        </pic:blipFill>
+                        <pic:spPr bwMode="auto">
+                          <a:xfrm>
+                            <a:off x="0" y="0"/>
+                            <a:ext cx="5756910" cy="2170430"/>
+                          </a:xfrm>
+                          <a:prstGeom prst="rect">
+                            <a:avLst/>
+                          </a:prstGeom>
+                          <a:noFill/>
+                          <a:ln>
+                            <a:noFill/>
+                          </a:ln>
+                        </pic:spPr>
+                      </pic:pic>
+                      <wps:wsp>
+                        <wps:cNvPr id="301482564" name="Textové pole 1"/>
+                        <wps:cNvSpPr txBox="1"/>
+                        <wps:spPr>
+                          <a:xfrm>
+                            <a:off x="0" y="2226310"/>
+                            <a:ext cx="5756910" cy="266700"/>
+                          </a:xfrm>
+                          <a:prstGeom prst="rect">
+                            <a:avLst/>
+                          </a:prstGeom>
+                          <a:solidFill>
+                            <a:prstClr val="white"/>
+                          </a:solidFill>
+                          <a:ln>
+                            <a:noFill/>
+                          </a:ln>
+                        </wps:spPr>
+                        <wps:txbx>
+                          <w:txbxContent>
+                            <w:p>
+                              <w:pPr>
+                                <w:pStyle w:val="Titulek"/>
+                                <w:rPr>
+                                  <w:sz w:val="22"/>
+                                  <w:szCs w:val="22"/>
+                                </w:rPr>
+                              </w:pPr>
+                              <w:r>
+                                <w:t xml:space="preserve">Obrázek </w:t>
+                              </w:r>
+                              <w:r>
+                                <w:fldChar w:fldCharType="begin"/>
+                              </w:r>
+                              <w:r>
+                                <w:instrText xml:space="preserve"> SEQ Obrázek \* ARABIC </w:instrText>
+                              </w:r>
+                              <w:r>
+                                <w:fldChar w:fldCharType="separate"/>
+                              </w:r>
+                              <w:r>
+                                <w:rPr>
+                                  <w:noProof/>
+                                </w:rPr>
+                                <w:t>6</w:t>
+                              </w:r>
+                              <w:r>
+                                <w:fldChar w:fldCharType="end"/>
+                              </w:r>
+                              <w:r>
+                                <w:t xml:space="preserve"> K</w:t>
+                              </w:r>
+                              <w:r>
+                                <w:t>ošík</w:t>
+                              </w:r>
+                            </w:p>
+                          </w:txbxContent>
+                        </wps:txbx>
+                        <wps:bodyPr rot="0" spcFirstLastPara="0" vertOverflow="overflow" horzOverflow="overflow" vert="horz" wrap="square" lIns="0" tIns="0" rIns="0" bIns="0" numCol="1" spcCol="0" rtlCol="0" fromWordArt="0" anchor="t" anchorCtr="0" forceAA="0" compatLnSpc="1">
+                          <a:prstTxWarp prst="textNoShape">
+                            <a:avLst/>
+                          </a:prstTxWarp>
+                          <a:spAutoFit/>
+                        </wps:bodyPr>
+                      </wps:wsp>
+                    </wpg:wgp>
+                  </a:graphicData>
+                </a:graphic>
+              </wp:anchor>
+            </w:drawing>
+          </mc:Choice>
+          <mc:Fallback>
+            <w:pict>
+              <v:group w14:anchorId="4566482D" id="Skupina 14" o:spid="_x0000_s1041" style="position:absolute;left:0;text-align:left;margin-left:-.1pt;margin-top:100.55pt;width:453.3pt;height:196.3pt;z-index:251677696" coordsize="57569,24930" o:gfxdata="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">
+                <v:shape id="Obrázek 11" o:spid="_x0000_s1042" type="#_x0000_t75" style="position:absolute;width:57569;height:21704;visibility:visible;mso-wrap-style:square" o:gfxdata="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">
+                  <v:imagedata r:id="rId24" o:title=""/>
+                </v:shape>
+                <v:shape id="Textové pole 1" o:spid="_x0000_s1043" type="#_x0000_t202" style="position:absolute;top:22263;width:57569;height:2667;visibility:visible;mso-wrap-style:square;v-text-anchor:top" o:gfxdata="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" stroked="f">
+                  <v:textbox style="mso-fit-shape-to-text:t" inset="0,0,0,0">
+                    <w:txbxContent>
+                      <w:p>
+                        <w:pPr>
+                          <w:pStyle w:val="Titulek"/>
+                          <w:rPr>
+                            <w:sz w:val="22"/>
+                            <w:szCs w:val="22"/>
+                          </w:rPr>
+                        </w:pPr>
+                        <w:r>
+                          <w:t xml:space="preserve">Obrázek </w:t>
+                        </w:r>
+                        <w:r>
+                          <w:fldChar w:fldCharType="begin"/>
+                        </w:r>
+                        <w:r>
+                          <w:instrText xml:space="preserve"> SEQ Obrázek \* ARABIC </w:instrText>
+                        </w:r>
+                        <w:r>
+                          <w:fldChar w:fldCharType="separate"/>
+                        </w:r>
+                        <w:r>
+                          <w:rPr>
+                            <w:noProof/>
+                          </w:rPr>
+                          <w:t>6</w:t>
+                        </w:r>
+                        <w:r>
+                          <w:fldChar w:fldCharType="end"/>
+                        </w:r>
+                        <w:r>
+                          <w:t xml:space="preserve"> K</w:t>
+                        </w:r>
+                        <w:r>
+                          <w:t>ošík</w:t>
+                        </w:r>
+                      </w:p>
+                    </w:txbxContent>
+                  </v:textbox>
+                </v:shape>
+                <w10:wrap type="topAndBottom"/>
+              </v:group>
+            </w:pict>
+          </mc:Fallback>
+        </mc:AlternateContent>
+      </w:r>
+      <w:r>
+        <w:t xml:space="preserve">Design košíku se zobrazuje pouze v případě, když je uživatel přihlášený a pokud </w:t>
+      </w:r>
+      <w:r>
+        <w:t xml:space="preserve">je </w:t>
+      </w:r>
+      <w:r>
+        <w:t>v</w:t>
+      </w:r>
+      <w:r>
+        <w:t> </w:t>
+      </w:r>
+      <w:r>
+        <w:t>něm</w:t>
+      </w:r>
+      <w:r>
+        <w:t xml:space="preserve"> </w:t>
+      </w:r>
+      <w:r>
+        <w:t>nějaká položka. Pokud jsou splněny obě tyto podmínky rozhraní košíku nabízí plno funkcí.</w:t>
+      </w:r>
+      <w:r>
+        <w:t xml:space="preserve"> U položek v košíku je možné volit si množství, po zadání počtu a kliknutím na zelené kolečko vedle toho. V košíku je možné položky mazat, a to buď postupně červenou ikonou popelnice, </w:t>
+      </w:r>
+      <w:proofErr w:type="gramStart"/>
+      <w:r>
+        <w:t>a nebo</w:t>
+      </w:r>
+      <w:proofErr w:type="gramEnd"/>
+      <w:r>
+        <w:t xml:space="preserve"> všechny najednou tlačítkem „Vymazat celý košík“. Dále uživatel může vidět ceny jednotlivých položek, mezisoučty a celkovou cenu objednávky.</w:t>
+      </w:r>
+    </w:p>
+    <w:p>
+      <w:pPr>
         <w:pStyle w:val="K2"/>
         <w:numPr>
           <w:ilvl w:val="1"/>
-          <w:numId w:val="6"/>
+          <w:numId w:val="9"/>
         </w:numPr>
       </w:pPr>
-      <w:bookmarkStart w:id="5" w:name="_Toc190718342"/>
-      <w:r>
-        <w:t>Košík</w:t>
+      <w:bookmarkStart w:id="5" w:name="_Toc190718343"/>
+      <w:r>
+        <w:lastRenderedPageBreak/>
+        <w:t>Dokončení objednávky</w:t>
       </w:r>
       <w:bookmarkEnd w:id="5"/>
     </w:p>
     <w:p>
       <w:pPr>
+        <w:pStyle w:val="zkladntextovodstavec"/>
+      </w:pPr>
+      <w:r>
+        <w:rPr>
+          <w:noProof/>
+        </w:rPr>
+        <mc:AlternateContent>
+          <mc:Choice Requires="wpg">
+            <w:drawing>
+              <wp:anchor distT="0" distB="0" distL="114300" distR="114300" simplePos="0" relativeHeight="251681792" behindDoc="0" locked="0" layoutInCell="1" allowOverlap="1" wp14:anchorId="0E13EC2C" wp14:editId="0244E4C7">
+                <wp:simplePos x="0" y="0"/>
+                <wp:positionH relativeFrom="column">
+                  <wp:posOffset>881297</wp:posOffset>
+                </wp:positionH>
+                <wp:positionV relativeFrom="paragraph">
+                  <wp:posOffset>1252717</wp:posOffset>
+                </wp:positionV>
+                <wp:extent cx="3999230" cy="2413000"/>
+                <wp:effectExtent l="0" t="0" r="1270" b="6350"/>
+                <wp:wrapTopAndBottom/>
+                <wp:docPr id="1526755296" name="Skupina 15"/>
+                <wp:cNvGraphicFramePr/>
+                <a:graphic xmlns:a="http://schemas.openxmlformats.org/drawingml/2006/main">
+                  <a:graphicData uri="http://schemas.microsoft.com/office/word/2010/wordprocessingGroup">
+                    <wpg:wgp>
+                      <wpg:cNvGrpSpPr/>
+                      <wpg:grpSpPr>
+                        <a:xfrm>
+                          <a:off x="0" y="0"/>
+                          <a:ext cx="3999230" cy="2413000"/>
+                          <a:chOff x="0" y="0"/>
+                          <a:chExt cx="3999230" cy="2413000"/>
+                        </a:xfrm>
+                      </wpg:grpSpPr>
+                      <pic:pic xmlns:pic="http://schemas.openxmlformats.org/drawingml/2006/picture">
+                        <pic:nvPicPr>
+                          <pic:cNvPr id="23660719" name="Obrázek 1" descr="Obsah obrázku text, snímek obrazovky, Písmo&#10;&#10;Obsah vygenerovaný umělou inteligencí může být nesprávný."/>
+                          <pic:cNvPicPr>
+                            <a:picLocks noChangeAspect="1"/>
+                          </pic:cNvPicPr>
+                        </pic:nvPicPr>
+                        <pic:blipFill>
+                          <a:blip r:embed="rId25">
+                            <a:extLst>
+                              <a:ext uri="{28A0092B-C50C-407E-A947-70E740481C1C}">
+                                <a14:useLocalDpi xmlns:a14="http://schemas.microsoft.com/office/drawing/2010/main" val="0"/>
+                              </a:ext>
+                            </a:extLst>
+                          </a:blip>
+                          <a:stretch>
+                            <a:fillRect/>
+                          </a:stretch>
+                        </pic:blipFill>
+                        <pic:spPr>
+                          <a:xfrm>
+                            <a:off x="0" y="0"/>
+                            <a:ext cx="3999230" cy="2088515"/>
+                          </a:xfrm>
+                          <a:prstGeom prst="rect">
+                            <a:avLst/>
+                          </a:prstGeom>
+                        </pic:spPr>
+                      </pic:pic>
+                      <wps:wsp>
+                        <wps:cNvPr id="318331176" name="Textové pole 1"/>
+                        <wps:cNvSpPr txBox="1"/>
+                        <wps:spPr>
+                          <a:xfrm>
+                            <a:off x="0" y="2146300"/>
+                            <a:ext cx="3999230" cy="266700"/>
+                          </a:xfrm>
+                          <a:prstGeom prst="rect">
+                            <a:avLst/>
+                          </a:prstGeom>
+                          <a:solidFill>
+                            <a:prstClr val="white"/>
+                          </a:solidFill>
+                          <a:ln>
+                            <a:noFill/>
+                          </a:ln>
+                        </wps:spPr>
+                        <wps:txbx>
+                          <w:txbxContent>
+                            <w:p>
+                              <w:pPr>
+                                <w:pStyle w:val="Titulek"/>
+                                <w:rPr>
+                                  <w:sz w:val="22"/>
+                                  <w:szCs w:val="22"/>
+                                </w:rPr>
+                              </w:pPr>
+                              <w:r>
+                                <w:t xml:space="preserve">Obrázek </w:t>
+                              </w:r>
+                              <w:r>
+                                <w:fldChar w:fldCharType="begin"/>
+                              </w:r>
+                              <w:r>
+                                <w:instrText xml:space="preserve"> SEQ Obrázek \* ARABIC </w:instrText>
+                              </w:r>
+                              <w:r>
+                                <w:fldChar w:fldCharType="separate"/>
+                              </w:r>
+                              <w:r>
+                                <w:rPr>
+                                  <w:noProof/>
+                                </w:rPr>
+                                <w:t>7</w:t>
+                              </w:r>
+                              <w:r>
+                                <w:fldChar w:fldCharType="end"/>
+                              </w:r>
+                              <w:r>
+                                <w:t xml:space="preserve"> </w:t>
+                              </w:r>
+                              <w:r>
+                                <w:t>S</w:t>
+                              </w:r>
+                              <w:r>
+                                <w:t>hrnutí objednávky</w:t>
+                              </w:r>
+                            </w:p>
+                          </w:txbxContent>
+                        </wps:txbx>
+                        <wps:bodyPr rot="0" spcFirstLastPara="0" vertOverflow="overflow" horzOverflow="overflow" vert="horz" wrap="square" lIns="0" tIns="0" rIns="0" bIns="0" numCol="1" spcCol="0" rtlCol="0" fromWordArt="0" anchor="t" anchorCtr="0" forceAA="0" compatLnSpc="1">
+                          <a:prstTxWarp prst="textNoShape">
+                            <a:avLst/>
+                          </a:prstTxWarp>
+                          <a:spAutoFit/>
+                        </wps:bodyPr>
+                      </wps:wsp>
+                    </wpg:wgp>
+                  </a:graphicData>
+                </a:graphic>
+              </wp:anchor>
+            </w:drawing>
+          </mc:Choice>
+          <mc:Fallback>
+            <w:pict>
+              <v:group w14:anchorId="0E13EC2C" id="Skupina 15" o:spid="_x0000_s1044" style="position:absolute;left:0;text-align:left;margin-left:69.4pt;margin-top:98.65pt;width:314.9pt;height:190pt;z-index:251681792" coordsize="39992,24130" o:gfxdata="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">
+                <v:shape id="Obrázek 1" o:spid="_x0000_s1045" type="#_x0000_t75" alt="Obsah obrázku text, snímek obrazovky, Písmo&#10;&#10;Obsah vygenerovaný umělou inteligencí může být nesprávný." style="position:absolute;width:39992;height:20885;visibility:visible;mso-wrap-style:square" o:gfxdata="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">
+                  <v:imagedata r:id="rId26" o:title="Obsah obrázku text, snímek obrazovky, Písmo&#10;&#10;Obsah vygenerovaný umělou inteligencí může být nesprávný"/>
+                </v:shape>
+                <v:shape id="Textové pole 1" o:spid="_x0000_s1046" type="#_x0000_t202" style="position:absolute;top:21463;width:39992;height:2667;visibility:visible;mso-wrap-style:square;v-text-anchor:top" o:gfxdata="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" stroked="f">
+                  <v:textbox style="mso-fit-shape-to-text:t" inset="0,0,0,0">
+                    <w:txbxContent>
+                      <w:p>
+                        <w:pPr>
+                          <w:pStyle w:val="Titulek"/>
+                          <w:rPr>
+                            <w:sz w:val="22"/>
+                            <w:szCs w:val="22"/>
+                          </w:rPr>
+                        </w:pPr>
+                        <w:r>
+                          <w:t xml:space="preserve">Obrázek </w:t>
+                        </w:r>
+                        <w:r>
+                          <w:fldChar w:fldCharType="begin"/>
+                        </w:r>
+                        <w:r>
+                          <w:instrText xml:space="preserve"> SEQ Obrázek \* ARABIC </w:instrText>
+                        </w:r>
+                        <w:r>
+                          <w:fldChar w:fldCharType="separate"/>
+                        </w:r>
+                        <w:r>
+                          <w:rPr>
+                            <w:noProof/>
+                          </w:rPr>
+                          <w:t>7</w:t>
+                        </w:r>
+                        <w:r>
+                          <w:fldChar w:fldCharType="end"/>
+                        </w:r>
+                        <w:r>
+                          <w:t xml:space="preserve"> </w:t>
+                        </w:r>
+                        <w:r>
+                          <w:t>S</w:t>
+                        </w:r>
+                        <w:r>
+                          <w:t>hrnutí objednávky</w:t>
+                        </w:r>
+                      </w:p>
+                    </w:txbxContent>
+                  </v:textbox>
+                </v:shape>
+                <w10:wrap type="topAndBottom"/>
+              </v:group>
+            </w:pict>
+          </mc:Fallback>
+        </mc:AlternateContent>
+      </w:r>
+      <w:r>
+        <w:t>Po stisknutí tlačítk</w:t>
+      </w:r>
+      <w:r>
+        <w:t>a</w:t>
+      </w:r>
+      <w:r>
+        <w:t xml:space="preserve"> „Dokončit objednávku“ je uživatel přesměrován na stránku kde vyplňuje poslední formulář </w:t>
+      </w:r>
+      <w:r>
+        <w:t xml:space="preserve">s doručovacími údaji, </w:t>
+      </w:r>
+      <w:r>
+        <w:t xml:space="preserve">aby byla objednávka kompletní. </w:t>
+      </w:r>
+      <w:r>
+        <w:t>Vzhledem k tomu, že se jedná o maturitní práci, a ne o komerční stránku je doprava a platba výrazně zjednodušena. Doručení probíhá na adresu neznámou společností a platba je možná pouze dobírkou. Následným kliknutím na potvrdit je objednávka vytvořena a zákazník je přesměrován na stránku se shrnutím jeho objednávky.</w:t>
+      </w:r>
+      <w:r>
+        <w:rPr>
+          <w:noProof/>
+        </w:rPr>
+        <w:t xml:space="preserve"> </w:t>
+      </w:r>
+    </w:p>
+    <w:p>
+      <w:pPr>
         <w:pStyle w:val="K2"/>
         <w:numPr>
           <w:ilvl w:val="1"/>
-          <w:numId w:val="6"/>
+          <w:numId w:val="9"/>
         </w:numPr>
       </w:pPr>
-      <w:bookmarkStart w:id="6" w:name="_Toc190718343"/>
-      <w:r>
-        <w:t>Dokončení objednávky</w:t>
-      </w:r>
-      <w:bookmarkEnd w:id="6"/>
+      <w:r>
+        <w:t>Uživatelé</w:t>
+      </w:r>
+    </w:p>
+    <w:p>
+      <w:pPr>
+        <w:pStyle w:val="zkladntextovodstavec"/>
+      </w:pPr>
+      <w:r>
+        <w:rPr>
+          <w:noProof/>
+        </w:rPr>
+        <mc:AlternateContent>
+          <mc:Choice Requires="wpg">
+            <w:drawing>
+              <wp:anchor distT="0" distB="0" distL="114300" distR="114300" simplePos="0" relativeHeight="251685888" behindDoc="0" locked="0" layoutInCell="1" allowOverlap="1" wp14:anchorId="75D43476" wp14:editId="28095EF1">
+                <wp:simplePos x="0" y="0"/>
+                <wp:positionH relativeFrom="column">
+                  <wp:posOffset>-1298</wp:posOffset>
+                </wp:positionH>
+                <wp:positionV relativeFrom="paragraph">
+                  <wp:posOffset>1243082</wp:posOffset>
+                </wp:positionV>
+                <wp:extent cx="5756910" cy="2635885"/>
+                <wp:effectExtent l="0" t="0" r="0" b="0"/>
+                <wp:wrapTopAndBottom/>
+                <wp:docPr id="1985558935" name="Skupina 17"/>
+                <wp:cNvGraphicFramePr/>
+                <a:graphic xmlns:a="http://schemas.openxmlformats.org/drawingml/2006/main">
+                  <a:graphicData uri="http://schemas.microsoft.com/office/word/2010/wordprocessingGroup">
+                    <wpg:wgp>
+                      <wpg:cNvGrpSpPr/>
+                      <wpg:grpSpPr>
+                        <a:xfrm>
+                          <a:off x="0" y="0"/>
+                          <a:ext cx="5756910" cy="2635885"/>
+                          <a:chOff x="0" y="0"/>
+                          <a:chExt cx="5756910" cy="2635885"/>
+                        </a:xfrm>
+                      </wpg:grpSpPr>
+                      <pic:pic xmlns:pic="http://schemas.openxmlformats.org/drawingml/2006/picture">
+                        <pic:nvPicPr>
+                          <pic:cNvPr id="1264013097" name="Obrázek 16"/>
+                          <pic:cNvPicPr>
+                            <a:picLocks noChangeAspect="1"/>
+                          </pic:cNvPicPr>
+                        </pic:nvPicPr>
+                        <pic:blipFill>
+                          <a:blip r:embed="rId27">
+                            <a:extLst>
+                              <a:ext uri="{28A0092B-C50C-407E-A947-70E740481C1C}">
+                                <a14:useLocalDpi xmlns:a14="http://schemas.microsoft.com/office/drawing/2010/main" val="0"/>
+                              </a:ext>
+                            </a:extLst>
+                          </a:blip>
+                          <a:srcRect/>
+                          <a:stretch>
+                            <a:fillRect/>
+                          </a:stretch>
+                        </pic:blipFill>
+                        <pic:spPr bwMode="auto">
+                          <a:xfrm>
+                            <a:off x="0" y="0"/>
+                            <a:ext cx="5756910" cy="2313940"/>
+                          </a:xfrm>
+                          <a:prstGeom prst="rect">
+                            <a:avLst/>
+                          </a:prstGeom>
+                          <a:noFill/>
+                          <a:ln>
+                            <a:noFill/>
+                          </a:ln>
+                        </pic:spPr>
+                      </pic:pic>
+                      <wps:wsp>
+                        <wps:cNvPr id="1842329166" name="Textové pole 1"/>
+                        <wps:cNvSpPr txBox="1"/>
+                        <wps:spPr>
+                          <a:xfrm>
+                            <a:off x="0" y="2369185"/>
+                            <a:ext cx="5756910" cy="266700"/>
+                          </a:xfrm>
+                          <a:prstGeom prst="rect">
+                            <a:avLst/>
+                          </a:prstGeom>
+                          <a:solidFill>
+                            <a:prstClr val="white"/>
+                          </a:solidFill>
+                          <a:ln>
+                            <a:noFill/>
+                          </a:ln>
+                        </wps:spPr>
+                        <wps:txbx>
+                          <w:txbxContent>
+                            <w:p>
+                              <w:pPr>
+                                <w:pStyle w:val="Titulek"/>
+                                <w:rPr>
+                                  <w:noProof/>
+                                  <w:sz w:val="22"/>
+                                  <w:szCs w:val="22"/>
+                                </w:rPr>
+                              </w:pPr>
+                              <w:r>
+                                <w:t xml:space="preserve">Obrázek </w:t>
+                              </w:r>
+                              <w:r>
+                                <w:fldChar w:fldCharType="begin"/>
+                              </w:r>
+                              <w:r>
+                                <w:instrText xml:space="preserve"> SEQ Obrázek \* ARABIC </w:instrText>
+                              </w:r>
+                              <w:r>
+                                <w:fldChar w:fldCharType="separate"/>
+                              </w:r>
+                              <w:r>
+                                <w:rPr>
+                                  <w:noProof/>
+                                </w:rPr>
+                                <w:t>8</w:t>
+                              </w:r>
+                              <w:r>
+                                <w:fldChar w:fldCharType="end"/>
+                              </w:r>
+                              <w:r>
+                                <w:t xml:space="preserve"> Srovnání rozhraní admina a zákazníka</w:t>
+                              </w:r>
+                            </w:p>
+                          </w:txbxContent>
+                        </wps:txbx>
+                        <wps:bodyPr rot="0" spcFirstLastPara="0" vertOverflow="overflow" horzOverflow="overflow" vert="horz" wrap="square" lIns="0" tIns="0" rIns="0" bIns="0" numCol="1" spcCol="0" rtlCol="0" fromWordArt="0" anchor="t" anchorCtr="0" forceAA="0" compatLnSpc="1">
+                          <a:prstTxWarp prst="textNoShape">
+                            <a:avLst/>
+                          </a:prstTxWarp>
+                          <a:spAutoFit/>
+                        </wps:bodyPr>
+                      </wps:wsp>
+                    </wpg:wgp>
+                  </a:graphicData>
+                </a:graphic>
+              </wp:anchor>
+            </w:drawing>
+          </mc:Choice>
+          <mc:Fallback>
+            <w:pict>
+              <v:group w14:anchorId="75D43476" id="Skupina 17" o:spid="_x0000_s1047" style="position:absolute;left:0;text-align:left;margin-left:-.1pt;margin-top:97.9pt;width:453.3pt;height:207.55pt;z-index:251685888" coordsize="57569,26358" o:gfxdata="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">
+                <v:shape id="Obrázek 16" o:spid="_x0000_s1048" type="#_x0000_t75" style="position:absolute;width:57569;height:23139;visibility:visible;mso-wrap-style:square" o:gfxdata="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">
+                  <v:imagedata r:id="rId28" o:title=""/>
+                </v:shape>
+                <v:shape id="Textové pole 1" o:spid="_x0000_s1049" type="#_x0000_t202" style="position:absolute;top:23691;width:57569;height:2667;visibility:visible;mso-wrap-style:square;v-text-anchor:top" o:gfxdata="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" stroked="f">
+                  <v:textbox style="mso-fit-shape-to-text:t" inset="0,0,0,0">
+                    <w:txbxContent>
+                      <w:p>
+                        <w:pPr>
+                          <w:pStyle w:val="Titulek"/>
+                          <w:rPr>
+                            <w:noProof/>
+                            <w:sz w:val="22"/>
+                            <w:szCs w:val="22"/>
+                          </w:rPr>
+                        </w:pPr>
+                        <w:r>
+                          <w:t xml:space="preserve">Obrázek </w:t>
+                        </w:r>
+                        <w:r>
+                          <w:fldChar w:fldCharType="begin"/>
+                        </w:r>
+                        <w:r>
+                          <w:instrText xml:space="preserve"> SEQ Obrázek \* ARABIC </w:instrText>
+                        </w:r>
+                        <w:r>
+                          <w:fldChar w:fldCharType="separate"/>
+                        </w:r>
+                        <w:r>
+                          <w:rPr>
+                            <w:noProof/>
+                          </w:rPr>
+                          <w:t>8</w:t>
+                        </w:r>
+                        <w:r>
+                          <w:fldChar w:fldCharType="end"/>
+                        </w:r>
+                        <w:r>
+                          <w:t xml:space="preserve"> Srovnání rozhraní admina a zákazníka</w:t>
+                        </w:r>
+                      </w:p>
+                    </w:txbxContent>
+                  </v:textbox>
+                </v:shape>
+                <w10:wrap type="topAndBottom"/>
+              </v:group>
+            </w:pict>
+          </mc:Fallback>
+        </mc:AlternateContent>
+      </w:r>
+      <w:r>
+        <w:t>Uživatelské role jsou jen dvě. Dělí se na zákazníky a jednoho admina.</w:t>
+      </w:r>
+      <w:r>
+        <w:t xml:space="preserve"> </w:t>
+      </w:r>
+      <w:r>
+        <w:t>Funkce</w:t>
+      </w:r>
+      <w:r>
+        <w:t xml:space="preserve"> </w:t>
+      </w:r>
+      <w:r>
+        <w:t xml:space="preserve">admina je velmi jednoduchá. Bez toho, aby musel opustit rozhraní webové aplikace má přehled všech objednávek na jednom místě. Jako jediný uživatel má na stránce, kam se uživatelé dostanou po stisknutí tlačítka „Můj účet“ v navigačním menu, tlačítko „Admin panel“. </w:t>
+      </w:r>
+      <w:r>
+        <w:t>Zákazníci na této stránce mají pouze informace o svém účtu a tlačítko „Odhlásit se“</w:t>
+      </w:r>
+      <w:r>
+        <w:t xml:space="preserve"> a jejich funkce je prostá, vytvářejí objednávky</w:t>
+      </w:r>
+      <w:r>
+        <w:t>.</w:t>
+      </w:r>
+      <w:r>
+        <w:t xml:space="preserve"> </w:t>
+      </w:r>
+    </w:p>
+    <w:p>
+      <w:pPr>
+        <w:pStyle w:val="zkladntextovodstavec"/>
+      </w:pPr>
+      <w:r>
+        <w:rPr>
+          <w:noProof/>
+        </w:rPr>
+        <w:lastRenderedPageBreak/>
+        <mc:AlternateContent>
+          <mc:Choice Requires="wpg">
+            <w:drawing>
+              <wp:anchor distT="0" distB="0" distL="114300" distR="114300" simplePos="0" relativeHeight="251689984" behindDoc="0" locked="0" layoutInCell="1" allowOverlap="1" wp14:anchorId="43757F24" wp14:editId="4CEAF32D">
+                <wp:simplePos x="0" y="0"/>
+                <wp:positionH relativeFrom="column">
+                  <wp:posOffset>-17200</wp:posOffset>
+                </wp:positionH>
+                <wp:positionV relativeFrom="paragraph">
+                  <wp:posOffset>658661</wp:posOffset>
+                </wp:positionV>
+                <wp:extent cx="5756910" cy="2286000"/>
+                <wp:effectExtent l="0" t="0" r="0" b="0"/>
+                <wp:wrapTopAndBottom/>
+                <wp:docPr id="1720999613" name="Skupina 19"/>
+                <wp:cNvGraphicFramePr/>
+                <a:graphic xmlns:a="http://schemas.openxmlformats.org/drawingml/2006/main">
+                  <a:graphicData uri="http://schemas.microsoft.com/office/word/2010/wordprocessingGroup">
+                    <wpg:wgp>
+                      <wpg:cNvGrpSpPr/>
+                      <wpg:grpSpPr>
+                        <a:xfrm>
+                          <a:off x="0" y="0"/>
+                          <a:ext cx="5756910" cy="2286000"/>
+                          <a:chOff x="0" y="0"/>
+                          <a:chExt cx="5756910" cy="2286000"/>
+                        </a:xfrm>
+                      </wpg:grpSpPr>
+                      <pic:pic xmlns:pic="http://schemas.openxmlformats.org/drawingml/2006/picture">
+                        <pic:nvPicPr>
+                          <pic:cNvPr id="587451304" name="Obrázek 18"/>
+                          <pic:cNvPicPr>
+                            <a:picLocks noChangeAspect="1"/>
+                          </pic:cNvPicPr>
+                        </pic:nvPicPr>
+                        <pic:blipFill>
+                          <a:blip r:embed="rId29">
+                            <a:extLst>
+                              <a:ext uri="{28A0092B-C50C-407E-A947-70E740481C1C}">
+                                <a14:useLocalDpi xmlns:a14="http://schemas.microsoft.com/office/drawing/2010/main" val="0"/>
+                              </a:ext>
+                            </a:extLst>
+                          </a:blip>
+                          <a:srcRect/>
+                          <a:stretch>
+                            <a:fillRect/>
+                          </a:stretch>
+                        </pic:blipFill>
+                        <pic:spPr bwMode="auto">
+                          <a:xfrm>
+                            <a:off x="0" y="0"/>
+                            <a:ext cx="5756910" cy="1964055"/>
+                          </a:xfrm>
+                          <a:prstGeom prst="rect">
+                            <a:avLst/>
+                          </a:prstGeom>
+                          <a:noFill/>
+                          <a:ln>
+                            <a:noFill/>
+                          </a:ln>
+                        </pic:spPr>
+                      </pic:pic>
+                      <wps:wsp>
+                        <wps:cNvPr id="1420952700" name="Textové pole 1"/>
+                        <wps:cNvSpPr txBox="1"/>
+                        <wps:spPr>
+                          <a:xfrm>
+                            <a:off x="0" y="2019300"/>
+                            <a:ext cx="5756910" cy="266700"/>
+                          </a:xfrm>
+                          <a:prstGeom prst="rect">
+                            <a:avLst/>
+                          </a:prstGeom>
+                          <a:solidFill>
+                            <a:prstClr val="white"/>
+                          </a:solidFill>
+                          <a:ln>
+                            <a:noFill/>
+                          </a:ln>
+                        </wps:spPr>
+                        <wps:txbx>
+                          <w:txbxContent>
+                            <w:p>
+                              <w:pPr>
+                                <w:pStyle w:val="Titulek"/>
+                                <w:rPr>
+                                  <w:noProof/>
+                                  <w:sz w:val="22"/>
+                                  <w:szCs w:val="22"/>
+                                </w:rPr>
+                              </w:pPr>
+                              <w:r>
+                                <w:t xml:space="preserve">Obrázek </w:t>
+                              </w:r>
+                              <w:r>
+                                <w:fldChar w:fldCharType="begin"/>
+                              </w:r>
+                              <w:r>
+                                <w:instrText xml:space="preserve"> SEQ Obrázek \* ARABIC </w:instrText>
+                              </w:r>
+                              <w:r>
+                                <w:fldChar w:fldCharType="separate"/>
+                              </w:r>
+                              <w:r>
+                                <w:rPr>
+                                  <w:noProof/>
+                                </w:rPr>
+                                <w:t>9</w:t>
+                              </w:r>
+                              <w:r>
+                                <w:fldChar w:fldCharType="end"/>
+                              </w:r>
+                              <w:r>
+                                <w:t xml:space="preserve"> Detail objednávky z pohledu admina</w:t>
+                              </w:r>
+                            </w:p>
+                          </w:txbxContent>
+                        </wps:txbx>
+                        <wps:bodyPr rot="0" spcFirstLastPara="0" vertOverflow="overflow" horzOverflow="overflow" vert="horz" wrap="square" lIns="0" tIns="0" rIns="0" bIns="0" numCol="1" spcCol="0" rtlCol="0" fromWordArt="0" anchor="t" anchorCtr="0" forceAA="0" compatLnSpc="1">
+                          <a:prstTxWarp prst="textNoShape">
+                            <a:avLst/>
+                          </a:prstTxWarp>
+                          <a:spAutoFit/>
+                        </wps:bodyPr>
+                      </wps:wsp>
+                    </wpg:wgp>
+                  </a:graphicData>
+                </a:graphic>
+              </wp:anchor>
+            </w:drawing>
+          </mc:Choice>
+          <mc:Fallback>
+            <w:pict>
+              <v:group w14:anchorId="43757F24" id="Skupina 19" o:spid="_x0000_s1050" style="position:absolute;left:0;text-align:left;margin-left:-1.35pt;margin-top:51.85pt;width:453.3pt;height:180pt;z-index:251689984" coordsize="57569,22860" o:gfxdata="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">
+                <v:shape id="Obrázek 18" o:spid="_x0000_s1051" type="#_x0000_t75" style="position:absolute;width:57569;height:19640;visibility:visible;mso-wrap-style:square" o:gfxdata="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">
+                  <v:imagedata r:id="rId30" o:title=""/>
+                </v:shape>
+                <v:shape id="Textové pole 1" o:spid="_x0000_s1052" type="#_x0000_t202" style="position:absolute;top:20193;width:57569;height:2667;visibility:visible;mso-wrap-style:square;v-text-anchor:top" o:gfxdata="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" stroked="f">
+                  <v:textbox style="mso-fit-shape-to-text:t" inset="0,0,0,0">
+                    <w:txbxContent>
+                      <w:p>
+                        <w:pPr>
+                          <w:pStyle w:val="Titulek"/>
+                          <w:rPr>
+                            <w:noProof/>
+                            <w:sz w:val="22"/>
+                            <w:szCs w:val="22"/>
+                          </w:rPr>
+                        </w:pPr>
+                        <w:r>
+                          <w:t xml:space="preserve">Obrázek </w:t>
+                        </w:r>
+                        <w:r>
+                          <w:fldChar w:fldCharType="begin"/>
+                        </w:r>
+                        <w:r>
+                          <w:instrText xml:space="preserve"> SEQ Obrázek \* ARABIC </w:instrText>
+                        </w:r>
+                        <w:r>
+                          <w:fldChar w:fldCharType="separate"/>
+                        </w:r>
+                        <w:r>
+                          <w:rPr>
+                            <w:noProof/>
+                          </w:rPr>
+                          <w:t>9</w:t>
+                        </w:r>
+                        <w:r>
+                          <w:fldChar w:fldCharType="end"/>
+                        </w:r>
+                        <w:r>
+                          <w:t xml:space="preserve"> Detail objednávky z pohledu admina</w:t>
+                        </w:r>
+                      </w:p>
+                    </w:txbxContent>
+                  </v:textbox>
+                </v:shape>
+                <w10:wrap type="topAndBottom"/>
+              </v:group>
+            </w:pict>
+          </mc:Fallback>
+        </mc:AlternateContent>
+      </w:r>
+      <w:r>
+        <w:t xml:space="preserve">Díky admin panelu má admin nejen možnost vidět </w:t>
+      </w:r>
+      <w:r>
+        <w:t xml:space="preserve">seznam </w:t>
+      </w:r>
+      <w:r>
+        <w:t>všech objednáv</w:t>
+      </w:r>
+      <w:r>
+        <w:t>ek, ale díky tlačítku s ikonou tužky může kontrolovat co objednávky obsahují Tlačítkem „Změnit na odesláno“ změní stav objednávky.</w:t>
+      </w:r>
+      <w:r>
+        <w:t xml:space="preserve"> </w:t>
+      </w:r>
+    </w:p>
+    <w:p>
+      <w:r>
+        <w:br w:type="page"/>
+      </w:r>
     </w:p>
     <w:p>
       <w:pPr>
         <w:pStyle w:val="K1"/>
         <w:numPr>
           <w:ilvl w:val="0"/>
-          <w:numId w:val="6"/>
+          <w:numId w:val="9"/>
         </w:numPr>
       </w:pPr>
-      <w:bookmarkStart w:id="7" w:name="_Toc190718344"/>
-      <w:r>
-        <w:t>Popis instalace</w:t>
-      </w:r>
-      <w:bookmarkEnd w:id="7"/>
+      <w:r>
+        <w:lastRenderedPageBreak/>
+        <w:t>Technické řešení</w:t>
+      </w:r>
     </w:p>
     <w:p>
       <w:pPr>
         <w:pStyle w:val="K2"/>
         <w:numPr>
           <w:ilvl w:val="1"/>
-          <w:numId w:val="6"/>
+          <w:numId w:val="9"/>
         </w:numPr>
       </w:pPr>
-      <w:proofErr w:type="spellStart"/>
-      <w:r>
-        <w:t>Frontend</w:t>
-      </w:r>
-      <w:proofErr w:type="spellEnd"/>
+      <w:r>
+        <w:t>Front</w:t>
+      </w:r>
+      <w:r>
+        <w:t>-</w:t>
+      </w:r>
+      <w:r>
+        <w:t>end</w:t>
+      </w:r>
+    </w:p>
+    <w:p>
+      <w:pPr>
+        <w:pStyle w:val="zkladntextovodstavec"/>
+      </w:pPr>
     </w:p>
     <w:p>
       <w:pPr>
         <w:pStyle w:val="K2"/>
         <w:numPr>
           <w:ilvl w:val="1"/>
-          <w:numId w:val="6"/>
+          <w:numId w:val="9"/>
         </w:numPr>
       </w:pPr>
-      <w:proofErr w:type="spellStart"/>
-      <w:r>
-        <w:t>Backend</w:t>
-      </w:r>
-      <w:proofErr w:type="spellEnd"/>
+      <w:r>
+        <w:t>Back</w:t>
+      </w:r>
+      <w:r>
+        <w:t>-</w:t>
+      </w:r>
+      <w:r>
+        <w:t>end</w:t>
+      </w:r>
     </w:p>
     <w:p>
       <w:pPr>
         <w:pStyle w:val="K1"/>
         <w:numPr>
           <w:ilvl w:val="0"/>
-          <w:numId w:val="6"/>
+          <w:numId w:val="9"/>
         </w:numPr>
       </w:pPr>
-      <w:bookmarkStart w:id="8" w:name="_Toc190718345"/>
-      <w:r>
-        <w:t>Technické řešení</w:t>
-      </w:r>
-      <w:bookmarkEnd w:id="8"/>
-    </w:p>
-    <w:p>
-      <w:pPr>
-        <w:pStyle w:val="K1"/>
-        <w:numPr>
-          <w:ilvl w:val="0"/>
-          <w:numId w:val="6"/>
-        </w:numPr>
-      </w:pPr>
-      <w:bookmarkStart w:id="9" w:name="_Toc190718346"/>
+      <w:bookmarkStart w:id="6" w:name="_Toc190718346"/>
       <w:r>
         <w:t>Závěr</w:t>
       </w:r>
-      <w:bookmarkEnd w:id="9"/>
+      <w:bookmarkEnd w:id="6"/>
     </w:p>
     <w:p>
       <w:pPr>
@@ -1411,6 +3768,56 @@
 </w:document>
 </file>
 
+<file path=word/endnotes.xml><?xml version="1.0" encoding="utf-8"?>
+<w:endnotes xmlns:wpc="http://schemas.microsoft.com/office/word/2010/wordprocessingCanvas" xmlns:cx="http://schemas.microsoft.com/office/drawing/2014/chartex" xmlns:cx1="http://schemas.microsoft.com/office/drawing/2015/9/8/chartex" xmlns:cx2="http://schemas.microsoft.com/office/drawing/2015/10/21/chartex" xmlns:cx3="http://schemas.microsoft.com/office/drawing/2016/5/9/chartex" xmlns:cx4="http://schemas.microsoft.com/office/drawing/2016/5/10/chartex" xmlns:cx5="http://schemas.microsoft.com/office/drawing/2016/5/11/chartex" xmlns:cx6="http://schemas.microsoft.com/office/drawing/2016/5/12/chartex" xmlns:cx7="http://schemas.microsoft.com/office/drawing/2016/5/13/chartex" xmlns:cx8="http://schemas.microsoft.com/office/drawing/2016/5/14/chartex" xmlns:mc="http://schemas.openxmlformats.org/markup-compatibility/2006" xmlns:aink="http://schemas.microsoft.com/office/drawing/2016/ink" xmlns:am3d="http://schemas.microsoft.com/office/drawing/2017/model3d" xmlns:o="urn:schemas-microsoft-com:office:office" xmlns:oel="http://schemas.microsoft.com/office/2019/extlst" xmlns:r="http://schemas.openxmlformats.org/officeDocument/2006/relationships" xmlns:m="http://schemas.openxmlformats.org/officeDocument/2006/math" xmlns:v="urn:schemas-microsoft-com:vml" xmlns:wp14="http://schemas.microsoft.com/office/word/2010/wordprocessingDrawing" xmlns:wp="http://schemas.openxmlformats.org/drawingml/2006/wordprocessingDrawing" xmlns:w10="urn:schemas-microsoft-com:office:word" xmlns:w="http://schemas.openxmlformats.org/wordprocessingml/2006/main" xmlns:w14="http://schemas.microsoft.com/office/word/2010/wordml" xmlns:w15="http://schemas.microsoft.com/office/word/2012/wordml" xmlns:w16cex="http://schemas.microsoft.com/office/word/2018/wordml/cex" xmlns:w16cid="http://schemas.microsoft.com/office/word/2016/wordml/cid" xmlns:w16="http://schemas.microsoft.com/office/word/2018/wordml" xmlns:w16du="http://schemas.microsoft.com/office/word/2023/wordml/word16du" xmlns:w16sdtdh="http://schemas.microsoft.com/office/word/2020/wordml/sdtdatahash" xmlns:w16sdtfl="http://schemas.microsoft.com/office/word/2024/wordml/sdtformatlock" xmlns:w16se="http://schemas.microsoft.com/office/word/2015/wordml/symex" xmlns:wpg="http://schemas.microsoft.com/office/word/2010/wordprocessingGroup" xmlns:wpi="http://schemas.microsoft.com/office/word/2010/wordprocessingInk" xmlns:wne="http://schemas.microsoft.com/office/word/2006/wordml" xmlns:wps="http://schemas.microsoft.com/office/word/2010/wordprocessingShape" mc:Ignorable="w14 w15 w16se w16cid w16 w16cex w16sdtdh w16sdtfl w16du wp14">
+  <w:endnote w:type="separator" w:id="-1">
+    <w:p>
+      <w:pPr>
+        <w:spacing w:after="0" w:line="240" w:lineRule="auto"/>
+      </w:pPr>
+      <w:r>
+        <w:separator/>
+      </w:r>
+    </w:p>
+  </w:endnote>
+  <w:endnote w:type="continuationSeparator" w:id="0">
+    <w:p>
+      <w:pPr>
+        <w:spacing w:after="0" w:line="240" w:lineRule="auto"/>
+      </w:pPr>
+      <w:r>
+        <w:continuationSeparator/>
+      </w:r>
+    </w:p>
+  </w:endnote>
+</w:endnotes>
+</file>
+
+<file path=word/footnotes.xml><?xml version="1.0" encoding="utf-8"?>
+<w:footnotes xmlns:wpc="http://schemas.microsoft.com/office/word/2010/wordprocessingCanvas" xmlns:cx="http://schemas.microsoft.com/office/drawing/2014/chartex" xmlns:cx1="http://schemas.microsoft.com/office/drawing/2015/9/8/chartex" xmlns:cx2="http://schemas.microsoft.com/office/drawing/2015/10/21/chartex" xmlns:cx3="http://schemas.microsoft.com/office/drawing/2016/5/9/chartex" xmlns:cx4="http://schemas.microsoft.com/office/drawing/2016/5/10/chartex" xmlns:cx5="http://schemas.microsoft.com/office/drawing/2016/5/11/chartex" xmlns:cx6="http://schemas.microsoft.com/office/drawing/2016/5/12/chartex" xmlns:cx7="http://schemas.microsoft.com/office/drawing/2016/5/13/chartex" xmlns:cx8="http://schemas.microsoft.com/office/drawing/2016/5/14/chartex" xmlns:mc="http://schemas.openxmlformats.org/markup-compatibility/2006" xmlns:aink="http://schemas.microsoft.com/office/drawing/2016/ink" xmlns:am3d="http://schemas.microsoft.com/office/drawing/2017/model3d" xmlns:o="urn:schemas-microsoft-com:office:office" xmlns:oel="http://schemas.microsoft.com/office/2019/extlst" xmlns:r="http://schemas.openxmlformats.org/officeDocument/2006/relationships" xmlns:m="http://schemas.openxmlformats.org/officeDocument/2006/math" xmlns:v="urn:schemas-microsoft-com:vml" xmlns:wp14="http://schemas.microsoft.com/office/word/2010/wordprocessingDrawing" xmlns:wp="http://schemas.openxmlformats.org/drawingml/2006/wordprocessingDrawing" xmlns:w10="urn:schemas-microsoft-com:office:word" xmlns:w="http://schemas.openxmlformats.org/wordprocessingml/2006/main" xmlns:w14="http://schemas.microsoft.com/office/word/2010/wordml" xmlns:w15="http://schemas.microsoft.com/office/word/2012/wordml" xmlns:w16cex="http://schemas.microsoft.com/office/word/2018/wordml/cex" xmlns:w16cid="http://schemas.microsoft.com/office/word/2016/wordml/cid" xmlns:w16="http://schemas.microsoft.com/office/word/2018/wordml" xmlns:w16du="http://schemas.microsoft.com/office/word/2023/wordml/word16du" xmlns:w16sdtdh="http://schemas.microsoft.com/office/word/2020/wordml/sdtdatahash" xmlns:w16sdtfl="http://schemas.microsoft.com/office/word/2024/wordml/sdtformatlock" xmlns:w16se="http://schemas.microsoft.com/office/word/2015/wordml/symex" xmlns:wpg="http://schemas.microsoft.com/office/word/2010/wordprocessingGroup" xmlns:wpi="http://schemas.microsoft.com/office/word/2010/wordprocessingInk" xmlns:wne="http://schemas.microsoft.com/office/word/2006/wordml" xmlns:wps="http://schemas.microsoft.com/office/word/2010/wordprocessingShape" mc:Ignorable="w14 w15 w16se w16cid w16 w16cex w16sdtdh w16sdtfl w16du wp14">
+  <w:footnote w:type="separator" w:id="-1">
+    <w:p>
+      <w:pPr>
+        <w:spacing w:after="0" w:line="240" w:lineRule="auto"/>
+      </w:pPr>
+      <w:r>
+        <w:separator/>
+      </w:r>
+    </w:p>
+  </w:footnote>
+  <w:footnote w:type="continuationSeparator" w:id="0">
+    <w:p>
+      <w:pPr>
+        <w:spacing w:after="0" w:line="240" w:lineRule="auto"/>
+      </w:pPr>
+      <w:r>
+        <w:continuationSeparator/>
+      </w:r>
+    </w:p>
+  </w:footnote>
+</w:footnotes>
+</file>
+
 <file path=word/numbering.xml><?xml version="1.0" encoding="utf-8"?>
 <w:numbering xmlns:wpc="http://schemas.microsoft.com/office/word/2010/wordprocessingCanvas" xmlns:cx="http://schemas.microsoft.com/office/drawing/2014/chartex" xmlns:cx1="http://schemas.microsoft.com/office/drawing/2015/9/8/chartex" xmlns:cx2="http://schemas.microsoft.com/office/drawing/2015/10/21/chartex" xmlns:cx3="http://schemas.microsoft.com/office/drawing/2016/5/9/chartex" xmlns:cx4="http://schemas.microsoft.com/office/drawing/2016/5/10/chartex" xmlns:cx5="http://schemas.microsoft.com/office/drawing/2016/5/11/chartex" xmlns:cx6="http://schemas.microsoft.com/office/drawing/2016/5/12/chartex" xmlns:cx7="http://schemas.microsoft.com/office/drawing/2016/5/13/chartex" xmlns:cx8="http://schemas.microsoft.com/office/drawing/2016/5/14/chartex" xmlns:mc="http://schemas.openxmlformats.org/markup-compatibility/2006" xmlns:aink="http://schemas.microsoft.com/office/drawing/2016/ink" xmlns:am3d="http://schemas.microsoft.com/office/drawing/2017/model3d" xmlns:o="urn:schemas-microsoft-com:office:office" xmlns:oel="http://schemas.microsoft.com/office/2019/extlst" xmlns:r="http://schemas.openxmlformats.org/officeDocument/2006/relationships" xmlns:m="http://schemas.openxmlformats.org/officeDocument/2006/math" xmlns:v="urn:schemas-microsoft-com:vml" xmlns:wp14="http://schemas.microsoft.com/office/word/2010/wordprocessingDrawing" xmlns:wp="http://schemas.openxmlformats.org/drawingml/2006/wordprocessingDrawing" xmlns:w10="urn:schemas-microsoft-com:office:word" xmlns:w="http://schemas.openxmlformats.org/wordprocessingml/2006/main" xmlns:w14="http://schemas.microsoft.com/office/word/2010/wordml" xmlns:w15="http://schemas.microsoft.com/office/word/2012/wordml" xmlns:w16cex="http://schemas.microsoft.com/office/word/2018/wordml/cex" xmlns:w16cid="http://schemas.microsoft.com/office/word/2016/wordml/cid" xmlns:w16="http://schemas.microsoft.com/office/word/2018/wordml" xmlns:w16du="http://schemas.microsoft.com/office/word/2023/wordml/word16du" xmlns:w16sdtdh="http://schemas.microsoft.com/office/word/2020/wordml/sdtdatahash" xmlns:w16sdtfl="http://schemas.microsoft.com/office/word/2024/wordml/sdtformatlock" xmlns:w16se="http://schemas.microsoft.com/office/word/2015/wordml/symex" xmlns:wpg="http://schemas.microsoft.com/office/word/2010/wordprocessingGroup" xmlns:wpi="http://schemas.microsoft.com/office/word/2010/wordprocessingInk" xmlns:wne="http://schemas.microsoft.com/office/word/2006/wordml" xmlns:wps="http://schemas.microsoft.com/office/word/2010/wordprocessingShape" mc:Ignorable="w14 w15 w16se w16cid w16 w16cex w16sdtdh w16sdtfl w16du wp14">
   <w:abstractNum w:abstractNumId="0" w15:restartNumberingAfterBreak="0">
@@ -1641,6 +4048,119 @@
     </w:lvl>
   </w:abstractNum>
   <w:abstractNum w:abstractNumId="2" w15:restartNumberingAfterBreak="0">
+    <w:nsid w:val="28ED4FFF"/>
+    <w:multiLevelType w:val="multilevel"/>
+    <w:tmpl w:val="CA12B27E"/>
+    <w:lvl w:ilvl="0">
+      <w:start w:val="1"/>
+      <w:numFmt w:val="decimal"/>
+      <w:lvlText w:val="%1"/>
+      <w:lvlJc w:val="left"/>
+      <w:pPr>
+        <w:ind w:left="360" w:hanging="360"/>
+      </w:pPr>
+      <w:rPr>
+        <w:rFonts w:hint="default"/>
+      </w:rPr>
+    </w:lvl>
+    <w:lvl w:ilvl="1">
+      <w:start w:val="1"/>
+      <w:numFmt w:val="decimal"/>
+      <w:lvlText w:val="%1.%2"/>
+      <w:lvlJc w:val="left"/>
+      <w:pPr>
+        <w:ind w:left="720" w:hanging="360"/>
+      </w:pPr>
+      <w:rPr>
+        <w:rFonts w:hint="default"/>
+      </w:rPr>
+    </w:lvl>
+    <w:lvl w:ilvl="2">
+      <w:start w:val="1"/>
+      <w:numFmt w:val="decimal"/>
+      <w:lvlText w:val="%1.%2.%3"/>
+      <w:lvlJc w:val="left"/>
+      <w:pPr>
+        <w:ind w:left="1080" w:hanging="360"/>
+      </w:pPr>
+      <w:rPr>
+        <w:rFonts w:hint="default"/>
+      </w:rPr>
+    </w:lvl>
+    <w:lvl w:ilvl="3">
+      <w:start w:val="1"/>
+      <w:numFmt w:val="decimal"/>
+      <w:lvlText w:val="(%4)"/>
+      <w:lvlJc w:val="left"/>
+      <w:pPr>
+        <w:ind w:left="1440" w:hanging="360"/>
+      </w:pPr>
+      <w:rPr>
+        <w:rFonts w:hint="default"/>
+      </w:rPr>
+    </w:lvl>
+    <w:lvl w:ilvl="4">
+      <w:start w:val="1"/>
+      <w:numFmt w:val="lowerLetter"/>
+      <w:lvlText w:val="(%5)"/>
+      <w:lvlJc w:val="left"/>
+      <w:pPr>
+        <w:ind w:left="1800" w:hanging="360"/>
+      </w:pPr>
+      <w:rPr>
+        <w:rFonts w:hint="default"/>
+      </w:rPr>
+    </w:lvl>
+    <w:lvl w:ilvl="5">
+      <w:start w:val="1"/>
+      <w:numFmt w:val="lowerRoman"/>
+      <w:lvlText w:val="(%6)"/>
+      <w:lvlJc w:val="left"/>
+      <w:pPr>
+        <w:ind w:left="2160" w:hanging="360"/>
+      </w:pPr>
+      <w:rPr>
+        <w:rFonts w:hint="default"/>
+      </w:rPr>
+    </w:lvl>
+    <w:lvl w:ilvl="6">
+      <w:start w:val="1"/>
+      <w:numFmt w:val="decimal"/>
+      <w:lvlText w:val="%7."/>
+      <w:lvlJc w:val="left"/>
+      <w:pPr>
+        <w:ind w:left="2520" w:hanging="360"/>
+      </w:pPr>
+      <w:rPr>
+        <w:rFonts w:hint="default"/>
+      </w:rPr>
+    </w:lvl>
+    <w:lvl w:ilvl="7">
+      <w:start w:val="1"/>
+      <w:numFmt w:val="lowerLetter"/>
+      <w:lvlText w:val="%8."/>
+      <w:lvlJc w:val="left"/>
+      <w:pPr>
+        <w:ind w:left="2880" w:hanging="360"/>
+      </w:pPr>
+      <w:rPr>
+        <w:rFonts w:hint="default"/>
+      </w:rPr>
+    </w:lvl>
+    <w:lvl w:ilvl="8">
+      <w:start w:val="1"/>
+      <w:numFmt w:val="lowerRoman"/>
+      <w:lvlText w:val="%9."/>
+      <w:lvlJc w:val="left"/>
+      <w:pPr>
+        <w:ind w:left="3240" w:hanging="360"/>
+      </w:pPr>
+      <w:rPr>
+        <w:rFonts w:hint="default"/>
+      </w:rPr>
+    </w:lvl>
+  </w:abstractNum>
+  <w:abstractNum w:abstractNumId="3" w15:restartNumberingAfterBreak="0">
     <w:nsid w:val="2CF276C1"/>
     <w:multiLevelType w:val="multilevel"/>
     <w:tmpl w:val="CA12B27E"/>
@@ -1753,7 +4273,7 @@
       </w:rPr>
     </w:lvl>
   </w:abstractNum>
-  <w:abstractNum w:abstractNumId="3" w15:restartNumberingAfterBreak="0">
+  <w:abstractNum w:abstractNumId="4" w15:restartNumberingAfterBreak="0">
     <w:nsid w:val="30323E04"/>
     <w:multiLevelType w:val="multilevel"/>
     <w:tmpl w:val="CA12B27E"/>
@@ -1866,7 +4386,233 @@
       </w:rPr>
     </w:lvl>
   </w:abstractNum>
-  <w:abstractNum w:abstractNumId="4" w15:restartNumberingAfterBreak="0">
+  <w:abstractNum w:abstractNumId="5" w15:restartNumberingAfterBreak="0">
+    <w:nsid w:val="310660AE"/>
+    <w:multiLevelType w:val="multilevel"/>
+    <w:tmpl w:val="CA12B27E"/>
+    <w:lvl w:ilvl="0">
+      <w:start w:val="1"/>
+      <w:numFmt w:val="decimal"/>
+      <w:lvlText w:val="%1"/>
+      <w:lvlJc w:val="left"/>
+      <w:pPr>
+        <w:ind w:left="720" w:hanging="360"/>
+      </w:pPr>
+      <w:rPr>
+        <w:rFonts w:hint="default"/>
+      </w:rPr>
+    </w:lvl>
+    <w:lvl w:ilvl="1">
+      <w:start w:val="1"/>
+      <w:numFmt w:val="decimal"/>
+      <w:lvlText w:val="%1.%2"/>
+      <w:lvlJc w:val="left"/>
+      <w:pPr>
+        <w:ind w:left="1080" w:hanging="360"/>
+      </w:pPr>
+      <w:rPr>
+        <w:rFonts w:hint="default"/>
+      </w:rPr>
+    </w:lvl>
+    <w:lvl w:ilvl="2">
+      <w:start w:val="1"/>
+      <w:numFmt w:val="decimal"/>
+      <w:lvlText w:val="%1.%2.%3"/>
+      <w:lvlJc w:val="left"/>
+      <w:pPr>
+        <w:ind w:left="1440" w:hanging="360"/>
+      </w:pPr>
+      <w:rPr>
+        <w:rFonts w:hint="default"/>
+      </w:rPr>
+    </w:lvl>
+    <w:lvl w:ilvl="3">
+      <w:start w:val="1"/>
+      <w:numFmt w:val="decimal"/>
+      <w:lvlText w:val="(%4)"/>
+      <w:lvlJc w:val="left"/>
+      <w:pPr>
+        <w:ind w:left="1800" w:hanging="360"/>
+      </w:pPr>
+      <w:rPr>
+        <w:rFonts w:hint="default"/>
+      </w:rPr>
+    </w:lvl>
+    <w:lvl w:ilvl="4">
+      <w:start w:val="1"/>
+      <w:numFmt w:val="lowerLetter"/>
+      <w:lvlText w:val="(%5)"/>
+      <w:lvlJc w:val="left"/>
+      <w:pPr>
+        <w:ind w:left="2160" w:hanging="360"/>
+      </w:pPr>
+      <w:rPr>
+        <w:rFonts w:hint="default"/>
+      </w:rPr>
+    </w:lvl>
+    <w:lvl w:ilvl="5">
+      <w:start w:val="1"/>
+      <w:numFmt w:val="lowerRoman"/>
+      <w:lvlText w:val="(%6)"/>
+      <w:lvlJc w:val="left"/>
+      <w:pPr>
+        <w:ind w:left="2520" w:hanging="360"/>
+      </w:pPr>
+      <w:rPr>
+        <w:rFonts w:hint="default"/>
+      </w:rPr>
+    </w:lvl>
+    <w:lvl w:ilvl="6">
+      <w:start w:val="1"/>
+      <w:numFmt w:val="decimal"/>
+      <w:lvlText w:val="%7."/>
+      <w:lvlJc w:val="left"/>
+      <w:pPr>
+        <w:ind w:left="2880" w:hanging="360"/>
+      </w:pPr>
+      <w:rPr>
+        <w:rFonts w:hint="default"/>
+      </w:rPr>
+    </w:lvl>
+    <w:lvl w:ilvl="7">
+      <w:start w:val="1"/>
+      <w:numFmt w:val="lowerLetter"/>
+      <w:lvlText w:val="%8."/>
+      <w:lvlJc w:val="left"/>
+      <w:pPr>
+        <w:ind w:left="3240" w:hanging="360"/>
+      </w:pPr>
+      <w:rPr>
+        <w:rFonts w:hint="default"/>
+      </w:rPr>
+    </w:lvl>
+    <w:lvl w:ilvl="8">
+      <w:start w:val="1"/>
+      <w:numFmt w:val="lowerRoman"/>
+      <w:lvlText w:val="%9."/>
+      <w:lvlJc w:val="left"/>
+      <w:pPr>
+        <w:ind w:left="3600" w:hanging="360"/>
+      </w:pPr>
+      <w:rPr>
+        <w:rFonts w:hint="default"/>
+      </w:rPr>
+    </w:lvl>
+  </w:abstractNum>
+  <w:abstractNum w:abstractNumId="6" w15:restartNumberingAfterBreak="0">
+    <w:nsid w:val="36C73ED2"/>
+    <w:multiLevelType w:val="multilevel"/>
+    <w:tmpl w:val="CA12B27E"/>
+    <w:lvl w:ilvl="0">
+      <w:start w:val="1"/>
+      <w:numFmt w:val="decimal"/>
+      <w:lvlText w:val="%1"/>
+      <w:lvlJc w:val="left"/>
+      <w:pPr>
+        <w:ind w:left="360" w:hanging="360"/>
+      </w:pPr>
+      <w:rPr>
+        <w:rFonts w:hint="default"/>
+      </w:rPr>
+    </w:lvl>
+    <w:lvl w:ilvl="1">
+      <w:start w:val="1"/>
+      <w:numFmt w:val="decimal"/>
+      <w:lvlText w:val="%1.%2"/>
+      <w:lvlJc w:val="left"/>
+      <w:pPr>
+        <w:ind w:left="720" w:hanging="360"/>
+      </w:pPr>
+      <w:rPr>
+        <w:rFonts w:hint="default"/>
+      </w:rPr>
+    </w:lvl>
+    <w:lvl w:ilvl="2">
+      <w:start w:val="1"/>
+      <w:numFmt w:val="decimal"/>
+      <w:lvlText w:val="%1.%2.%3"/>
+      <w:lvlJc w:val="left"/>
+      <w:pPr>
+        <w:ind w:left="1080" w:hanging="360"/>
+      </w:pPr>
+      <w:rPr>
+        <w:rFonts w:hint="default"/>
+      </w:rPr>
+    </w:lvl>
+    <w:lvl w:ilvl="3">
+      <w:start w:val="1"/>
+      <w:numFmt w:val="decimal"/>
+      <w:lvlText w:val="(%4)"/>
+      <w:lvlJc w:val="left"/>
+      <w:pPr>
+        <w:ind w:left="1440" w:hanging="360"/>
+      </w:pPr>
+      <w:rPr>
+        <w:rFonts w:hint="default"/>
+      </w:rPr>
+    </w:lvl>
+    <w:lvl w:ilvl="4">
+      <w:start w:val="1"/>
+      <w:numFmt w:val="lowerLetter"/>
+      <w:lvlText w:val="(%5)"/>
+      <w:lvlJc w:val="left"/>
+      <w:pPr>
+        <w:ind w:left="1800" w:hanging="360"/>
+      </w:pPr>
+      <w:rPr>
+        <w:rFonts w:hint="default"/>
+      </w:rPr>
+    </w:lvl>
+    <w:lvl w:ilvl="5">
+      <w:start w:val="1"/>
+      <w:numFmt w:val="lowerRoman"/>
+      <w:lvlText w:val="(%6)"/>
+      <w:lvlJc w:val="left"/>
+      <w:pPr>
+        <w:ind w:left="2160" w:hanging="360"/>
+      </w:pPr>
+      <w:rPr>
+        <w:rFonts w:hint="default"/>
+      </w:rPr>
+    </w:lvl>
+    <w:lvl w:ilvl="6">
+      <w:start w:val="1"/>
+      <w:numFmt w:val="decimal"/>
+      <w:lvlText w:val="%7."/>
+      <w:lvlJc w:val="left"/>
+      <w:pPr>
+        <w:ind w:left="2520" w:hanging="360"/>
+      </w:pPr>
+      <w:rPr>
+        <w:rFonts w:hint="default"/>
+      </w:rPr>
+    </w:lvl>
+    <w:lvl w:ilvl="7">
+      <w:start w:val="1"/>
+      <w:numFmt w:val="lowerLetter"/>
+      <w:lvlText w:val="%8."/>
+      <w:lvlJc w:val="left"/>
+      <w:pPr>
+        <w:ind w:left="2880" w:hanging="360"/>
+      </w:pPr>
+      <w:rPr>
+        <w:rFonts w:hint="default"/>
+      </w:rPr>
+    </w:lvl>
+    <w:lvl w:ilvl="8">
+      <w:start w:val="1"/>
+      <w:numFmt w:val="lowerRoman"/>
+      <w:lvlText w:val="%9."/>
+      <w:lvlJc w:val="left"/>
+      <w:pPr>
+        <w:ind w:left="3240" w:hanging="360"/>
+      </w:pPr>
+      <w:rPr>
+        <w:rFonts w:hint="default"/>
+      </w:rPr>
+    </w:lvl>
+  </w:abstractNum>
+  <w:abstractNum w:abstractNumId="7" w15:restartNumberingAfterBreak="0">
     <w:nsid w:val="55B37F36"/>
     <w:multiLevelType w:val="multilevel"/>
     <w:tmpl w:val="7BE44880"/>
@@ -1979,7 +4725,7 @@
       </w:rPr>
     </w:lvl>
   </w:abstractNum>
-  <w:abstractNum w:abstractNumId="5" w15:restartNumberingAfterBreak="0">
+  <w:abstractNum w:abstractNumId="8" w15:restartNumberingAfterBreak="0">
     <w:nsid w:val="61553A94"/>
     <w:multiLevelType w:val="hybridMultilevel"/>
     <w:tmpl w:val="221CD7BA"/>
@@ -2064,25 +4810,150 @@
       <w:pPr>
         <w:ind w:left="6480" w:hanging="180"/>
       </w:pPr>
+    </w:lvl>
+  </w:abstractNum>
+  <w:abstractNum w:abstractNumId="9" w15:restartNumberingAfterBreak="0">
+    <w:nsid w:val="73CA5C01"/>
+    <w:multiLevelType w:val="multilevel"/>
+    <w:tmpl w:val="CA12B27E"/>
+    <w:lvl w:ilvl="0">
+      <w:start w:val="1"/>
+      <w:numFmt w:val="decimal"/>
+      <w:lvlText w:val="%1"/>
+      <w:lvlJc w:val="left"/>
+      <w:pPr>
+        <w:ind w:left="360" w:hanging="360"/>
+      </w:pPr>
+      <w:rPr>
+        <w:rFonts w:hint="default"/>
+      </w:rPr>
+    </w:lvl>
+    <w:lvl w:ilvl="1">
+      <w:start w:val="1"/>
+      <w:numFmt w:val="decimal"/>
+      <w:lvlText w:val="%1.%2"/>
+      <w:lvlJc w:val="left"/>
+      <w:pPr>
+        <w:ind w:left="720" w:hanging="360"/>
+      </w:pPr>
+      <w:rPr>
+        <w:rFonts w:hint="default"/>
+      </w:rPr>
+    </w:lvl>
+    <w:lvl w:ilvl="2">
+      <w:start w:val="1"/>
+      <w:numFmt w:val="decimal"/>
+      <w:lvlText w:val="%1.%2.%3"/>
+      <w:lvlJc w:val="left"/>
+      <w:pPr>
+        <w:ind w:left="1080" w:hanging="360"/>
+      </w:pPr>
+      <w:rPr>
+        <w:rFonts w:hint="default"/>
+      </w:rPr>
+    </w:lvl>
+    <w:lvl w:ilvl="3">
+      <w:start w:val="1"/>
+      <w:numFmt w:val="decimal"/>
+      <w:lvlText w:val="(%4)"/>
+      <w:lvlJc w:val="left"/>
+      <w:pPr>
+        <w:ind w:left="1440" w:hanging="360"/>
+      </w:pPr>
+      <w:rPr>
+        <w:rFonts w:hint="default"/>
+      </w:rPr>
+    </w:lvl>
+    <w:lvl w:ilvl="4">
+      <w:start w:val="1"/>
+      <w:numFmt w:val="lowerLetter"/>
+      <w:lvlText w:val="(%5)"/>
+      <w:lvlJc w:val="left"/>
+      <w:pPr>
+        <w:ind w:left="1800" w:hanging="360"/>
+      </w:pPr>
+      <w:rPr>
+        <w:rFonts w:hint="default"/>
+      </w:rPr>
+    </w:lvl>
+    <w:lvl w:ilvl="5">
+      <w:start w:val="1"/>
+      <w:numFmt w:val="lowerRoman"/>
+      <w:lvlText w:val="(%6)"/>
+      <w:lvlJc w:val="left"/>
+      <w:pPr>
+        <w:ind w:left="2160" w:hanging="360"/>
+      </w:pPr>
+      <w:rPr>
+        <w:rFonts w:hint="default"/>
+      </w:rPr>
+    </w:lvl>
+    <w:lvl w:ilvl="6">
+      <w:start w:val="1"/>
+      <w:numFmt w:val="decimal"/>
+      <w:lvlText w:val="%7."/>
+      <w:lvlJc w:val="left"/>
+      <w:pPr>
+        <w:ind w:left="2520" w:hanging="360"/>
+      </w:pPr>
+      <w:rPr>
+        <w:rFonts w:hint="default"/>
+      </w:rPr>
+    </w:lvl>
+    <w:lvl w:ilvl="7">
+      <w:start w:val="1"/>
+      <w:numFmt w:val="lowerLetter"/>
+      <w:lvlText w:val="%8."/>
+      <w:lvlJc w:val="left"/>
+      <w:pPr>
+        <w:ind w:left="2880" w:hanging="360"/>
+      </w:pPr>
+      <w:rPr>
+        <w:rFonts w:hint="default"/>
+      </w:rPr>
+    </w:lvl>
+    <w:lvl w:ilvl="8">
+      <w:start w:val="1"/>
+      <w:numFmt w:val="lowerRoman"/>
+      <w:lvlText w:val="%9."/>
+      <w:lvlJc w:val="left"/>
+      <w:pPr>
+        <w:ind w:left="3240" w:hanging="360"/>
+      </w:pPr>
+      <w:rPr>
+        <w:rFonts w:hint="default"/>
+      </w:rPr>
     </w:lvl>
   </w:abstractNum>
   <w:num w:numId="1" w16cid:durableId="1997880313">
     <w:abstractNumId w:val="0"/>
   </w:num>
   <w:num w:numId="2" w16cid:durableId="1602715275">
-    <w:abstractNumId w:val="5"/>
+    <w:abstractNumId w:val="8"/>
   </w:num>
   <w:num w:numId="3" w16cid:durableId="85081723">
-    <w:abstractNumId w:val="3"/>
+    <w:abstractNumId w:val="4"/>
   </w:num>
   <w:num w:numId="4" w16cid:durableId="1924218074">
-    <w:abstractNumId w:val="2"/>
+    <w:abstractNumId w:val="3"/>
   </w:num>
   <w:num w:numId="5" w16cid:durableId="1128551857">
     <w:abstractNumId w:val="1"/>
   </w:num>
   <w:num w:numId="6" w16cid:durableId="1253507090">
-    <w:abstractNumId w:val="4"/>
+    <w:abstractNumId w:val="7"/>
+  </w:num>
+  <w:num w:numId="7" w16cid:durableId="1966306412">
+    <w:abstractNumId w:val="2"/>
+  </w:num>
+  <w:num w:numId="8" w16cid:durableId="1887401916">
+    <w:abstractNumId w:val="6"/>
+  </w:num>
+  <w:num w:numId="9" w16cid:durableId="1143500673">
+    <w:abstractNumId w:val="9"/>
+  </w:num>
+  <w:num w:numId="10" w16cid:durableId="1553228797">
+    <w:abstractNumId w:val="5"/>
   </w:num>
 </w:numbering>
 </file>
@@ -2731,6 +5602,93 @@
       <w:u w:val="single"/>
     </w:rPr>
   </w:style>
+  <w:style w:type="character" w:styleId="Nevyeenzmnka">
+    <w:name w:val="Unresolved Mention"/>
+    <w:basedOn w:val="Standardnpsmoodstavce"/>
+    <w:uiPriority w:val="99"/>
+    <w:semiHidden/>
+    <w:unhideWhenUsed/>
+    <w:rsid w:val="00A55A88"/>
+    <w:rPr>
+      <w:color w:val="605E5C"/>
+      <w:shd w:val="clear" w:color="auto" w:fill="E1DFDD"/>
+    </w:rPr>
+  </w:style>
+  <w:style w:type="character" w:styleId="Sledovanodkaz">
+    <w:name w:val="FollowedHyperlink"/>
+    <w:basedOn w:val="Standardnpsmoodstavce"/>
+    <w:uiPriority w:val="99"/>
+    <w:semiHidden/>
+    <w:unhideWhenUsed/>
+    <w:rsid w:val="002B4695"/>
+    <w:rPr>
+      <w:color w:val="954F72" w:themeColor="followedHyperlink"/>
+      <w:u w:val="single"/>
+    </w:rPr>
+  </w:style>
+  <w:style w:type="paragraph" w:styleId="Titulek">
+    <w:name w:val="caption"/>
+    <w:basedOn w:val="Normln"/>
+    <w:next w:val="Normln"/>
+    <w:uiPriority w:val="35"/>
+    <w:unhideWhenUsed/>
+    <w:qFormat/>
+    <w:rsid w:val="008F069D"/>
+    <w:pPr>
+      <w:spacing w:after="200" w:line="240" w:lineRule="auto"/>
+    </w:pPr>
+    <w:rPr>
+      <w:i/>
+      <w:iCs/>
+      <w:color w:val="44546A" w:themeColor="text2"/>
+      <w:sz w:val="18"/>
+      <w:szCs w:val="18"/>
+    </w:rPr>
+  </w:style>
+  <w:style w:type="paragraph" w:styleId="Zhlav">
+    <w:name w:val="header"/>
+    <w:basedOn w:val="Normln"/>
+    <w:link w:val="ZhlavChar"/>
+    <w:uiPriority w:val="99"/>
+    <w:unhideWhenUsed/>
+    <w:rsid w:val="0083145D"/>
+    <w:pPr>
+      <w:tabs>
+        <w:tab w:val="center" w:pos="4536"/>
+        <w:tab w:val="right" w:pos="9072"/>
+      </w:tabs>
+      <w:spacing w:after="0" w:line="240" w:lineRule="auto"/>
+    </w:pPr>
+  </w:style>
+  <w:style w:type="character" w:customStyle="1" w:styleId="ZhlavChar">
+    <w:name w:val="Záhlaví Char"/>
+    <w:basedOn w:val="Standardnpsmoodstavce"/>
+    <w:link w:val="Zhlav"/>
+    <w:uiPriority w:val="99"/>
+    <w:rsid w:val="0083145D"/>
+  </w:style>
+  <w:style w:type="paragraph" w:styleId="Zpat">
+    <w:name w:val="footer"/>
+    <w:basedOn w:val="Normln"/>
+    <w:link w:val="ZpatChar"/>
+    <w:uiPriority w:val="99"/>
+    <w:unhideWhenUsed/>
+    <w:rsid w:val="0083145D"/>
+    <w:pPr>
+      <w:tabs>
+        <w:tab w:val="center" w:pos="4536"/>
+        <w:tab w:val="right" w:pos="9072"/>
+      </w:tabs>
+      <w:spacing w:after="0" w:line="240" w:lineRule="auto"/>
+    </w:pPr>
+  </w:style>
+  <w:style w:type="character" w:customStyle="1" w:styleId="ZpatChar">
+    <w:name w:val="Zápatí Char"/>
+    <w:basedOn w:val="Standardnpsmoodstavce"/>
+    <w:link w:val="Zpat"/>
+    <w:uiPriority w:val="99"/>
+    <w:rsid w:val="0083145D"/>
+  </w:style>
 </w:styles>
 </file>
 

</xml_diff>